<commit_message>
Mise a jour de la documentation + Ajout du mouvement chez le prof
- Les boxes pour les mots ont été ajoutés.
- Le prof peut bouger de gauche à droite.
</commit_message>
<xml_diff>
--- a/Documentation/Student Invaders v1.2 - SJM.docx
+++ b/Documentation/Student Invaders v1.2 - SJM.docx
@@ -6,8 +6,6 @@
       <w:pPr>
         <w:pStyle w:val="TM1"/>
       </w:pPr>
-      <w:bookmarkStart w:id="0" w:name="_GoBack"/>
-      <w:bookmarkEnd w:id="0"/>
     </w:p>
     <w:p>
       <w:pPr>
@@ -77,13 +75,31 @@
                 <w:sz w:val="96"/>
               </w:rPr>
             </w:pPr>
+            <w:proofErr w:type="spellStart"/>
             <w:r>
               <w:rPr>
                 <w:rFonts w:ascii="Impact" w:hAnsi="Impact"/>
                 <w:sz w:val="96"/>
               </w:rPr>
-              <w:t>Student Invaders</w:t>
-            </w:r>
+              <w:t>Student</w:t>
+            </w:r>
+            <w:proofErr w:type="spellEnd"/>
+            <w:r>
+              <w:rPr>
+                <w:rFonts w:ascii="Impact" w:hAnsi="Impact"/>
+                <w:sz w:val="96"/>
+              </w:rPr>
+              <w:t xml:space="preserve"> </w:t>
+            </w:r>
+            <w:proofErr w:type="spellStart"/>
+            <w:r>
+              <w:rPr>
+                <w:rFonts w:ascii="Impact" w:hAnsi="Impact"/>
+                <w:sz w:val="96"/>
+              </w:rPr>
+              <w:t>Invaders</w:t>
+            </w:r>
+            <w:proofErr w:type="spellEnd"/>
           </w:p>
         </w:tc>
       </w:tr>
@@ -2223,7 +2239,25 @@
           <w:i/>
           <w:sz w:val="20"/>
         </w:rPr>
-        <w:t xml:space="preserve">De plus, en fonction du type de projet,  il est tout à fait possible que certains chapitres ou paragraphes n’aient aucun sens. Dans ce cas il est recommandé de les retirer du document pour éviter de l’alourdir inutilement.  </w:t>
+        <w:t xml:space="preserve">De plus, en fonction du type de </w:t>
+      </w:r>
+      <w:proofErr w:type="gramStart"/>
+      <w:r>
+        <w:rPr>
+          <w:bCs/>
+          <w:i/>
+          <w:sz w:val="20"/>
+        </w:rPr>
+        <w:t>projet,  il</w:t>
+      </w:r>
+      <w:proofErr w:type="gramEnd"/>
+      <w:r>
+        <w:rPr>
+          <w:bCs/>
+          <w:i/>
+          <w:sz w:val="20"/>
+        </w:rPr>
+        <w:t xml:space="preserve"> est tout à fait possible que certains chapitres ou paragraphes n’aient aucun sens. Dans ce cas il est recommandé de les retirer du document pour éviter de l’alourdir inutilement.  </w:t>
       </w:r>
     </w:p>
     <w:p>
@@ -2235,7 +2269,7 @@
       <w:pPr>
         <w:pStyle w:val="Titre1"/>
       </w:pPr>
-      <w:bookmarkStart w:id="1" w:name="_Toc499021832"/>
+      <w:bookmarkStart w:id="0" w:name="_Toc499021832"/>
       <w:r>
         <w:lastRenderedPageBreak/>
         <w:t>Analyse prél</w:t>
@@ -2246,7 +2280,104 @@
       <w:r>
         <w:t>minaire</w:t>
       </w:r>
+      <w:bookmarkEnd w:id="0"/>
+    </w:p>
+    <w:p>
+      <w:pPr>
+        <w:pStyle w:val="Titre2"/>
+        <w:rPr>
+          <w:i w:val="0"/>
+          <w:iCs/>
+        </w:rPr>
+      </w:pPr>
+      <w:bookmarkStart w:id="1" w:name="_Toc499021833"/>
+      <w:r>
+        <w:rPr>
+          <w:i w:val="0"/>
+          <w:iCs/>
+        </w:rPr>
+        <w:t>Introduction</w:t>
+      </w:r>
       <w:bookmarkEnd w:id="1"/>
+      <w:r>
+        <w:rPr>
+          <w:i w:val="0"/>
+          <w:iCs/>
+        </w:rPr>
+        <w:t xml:space="preserve"> </w:t>
+      </w:r>
+    </w:p>
+    <w:p/>
+    <w:p>
+      <w:pPr>
+        <w:jc w:val="both"/>
+      </w:pPr>
+      <w:proofErr w:type="spellStart"/>
+      <w:r>
+        <w:t>Student</w:t>
+      </w:r>
+      <w:proofErr w:type="spellEnd"/>
+      <w:r>
+        <w:t xml:space="preserve"> </w:t>
+      </w:r>
+      <w:proofErr w:type="spellStart"/>
+      <w:r>
+        <w:t>Invaders</w:t>
+      </w:r>
+      <w:proofErr w:type="spellEnd"/>
+      <w:r>
+        <w:t xml:space="preserve"> est un jeu didactique d’apprentissage de vocabulaire sur la </w:t>
+      </w:r>
+      <w:r>
+        <w:t xml:space="preserve">plateforme Android d’une manière d’un </w:t>
+      </w:r>
+      <w:proofErr w:type="spellStart"/>
+      <w:r>
+        <w:t>Space</w:t>
+      </w:r>
+      <w:proofErr w:type="spellEnd"/>
+      <w:r>
+        <w:t xml:space="preserve"> </w:t>
+      </w:r>
+      <w:proofErr w:type="spellStart"/>
+      <w:r>
+        <w:t>Invaders</w:t>
+      </w:r>
+      <w:proofErr w:type="spellEnd"/>
+      <w:r>
+        <w:t xml:space="preserve">. Dans cette application, le joueur contrôle le professeur. Il a pour but d’envoyer les mots traduits aux élèves avec un avion en papier. Ce projet est une manière assez intuitive d’apprendre et d’exercer une langue. Personnellement, j’apprendrai plus du côté de la programmation mais le jeu peut apporter </w:t>
+      </w:r>
+      <w:r>
+        <w:t>un côté interactif aux cours</w:t>
+      </w:r>
+      <w:r>
+        <w:t xml:space="preserve">. Ce projet reprend </w:t>
+      </w:r>
+      <w:r>
+        <w:t xml:space="preserve">le même langage de programmation </w:t>
+      </w:r>
+      <w:r>
+        <w:t xml:space="preserve">que mon projet de pré-TPI, </w:t>
+      </w:r>
+      <w:proofErr w:type="spellStart"/>
+      <w:r>
+        <w:t>AndroidSnake</w:t>
+      </w:r>
+      <w:proofErr w:type="spellEnd"/>
+      <w:r>
+        <w:t>. J’ai donc les bases pour commencer ce projet.</w:t>
+      </w:r>
+      <w:r>
+        <w:t xml:space="preserve"> </w:t>
+      </w:r>
+    </w:p>
+    <w:p/>
+    <w:p>
+      <w:pPr>
+        <w:rPr>
+          <w:szCs w:val="14"/>
+        </w:rPr>
+      </w:pPr>
     </w:p>
     <w:p>
       <w:pPr>
@@ -2256,239 +2387,15 @@
           <w:iCs/>
         </w:rPr>
       </w:pPr>
-      <w:bookmarkStart w:id="2" w:name="_Toc499021833"/>
+      <w:bookmarkStart w:id="2" w:name="_Toc499021834"/>
       <w:r>
         <w:rPr>
           <w:i w:val="0"/>
           <w:iCs/>
         </w:rPr>
-        <w:t>Introduction</w:t>
+        <w:t>Objectifs</w:t>
       </w:r>
       <w:bookmarkEnd w:id="2"/>
-      <w:r>
-        <w:rPr>
-          <w:i w:val="0"/>
-          <w:iCs/>
-        </w:rPr>
-        <w:t xml:space="preserve"> </w:t>
-      </w:r>
-    </w:p>
-    <w:p/>
-    <w:p>
-      <w:pPr>
-        <w:jc w:val="both"/>
-      </w:pPr>
-      <w:r>
-        <w:t xml:space="preserve">Student Invaders est un jeu didactique d’apprentissage de vocabulaire sur la </w:t>
-      </w:r>
-      <w:r>
-        <w:t xml:space="preserve">plateforme Android d’une manière d’un Space Invaders. Dans cette application, le joueur contrôle le professeur. Il a pour but d’envoyer les mots traduits aux élèves avec un avion en papier. Ce projet est une manière assez intuitive d’apprendre et d’exercer une langue. Personnellement, j’apprendrai plus du côté de la programmation mais le jeu peut apporter une touche sympathique aux cours. Ce projet reprend </w:t>
-      </w:r>
-      <w:r>
-        <w:t xml:space="preserve">le même langage de programmation </w:t>
-      </w:r>
-      <w:r>
-        <w:t>que mon projet de pré-TPI, AndroidSnake. J’ai donc les bases pour commencer ce projet.</w:t>
-      </w:r>
-      <w:r>
-        <w:t xml:space="preserve"> </w:t>
-      </w:r>
-    </w:p>
-    <w:p/>
-    <w:p>
-      <w:pPr>
-        <w:rPr>
-          <w:i/>
-          <w:iCs/>
-          <w:szCs w:val="14"/>
-        </w:rPr>
-      </w:pPr>
-      <w:r>
-        <w:rPr>
-          <w:i/>
-          <w:iCs/>
-          <w:szCs w:val="14"/>
-        </w:rPr>
-        <w:t xml:space="preserve">Ce </w:t>
-      </w:r>
-      <w:r>
-        <w:rPr>
-          <w:i/>
-          <w:iCs/>
-          <w:szCs w:val="14"/>
-        </w:rPr>
-        <w:t>chapitre</w:t>
-      </w:r>
-      <w:r>
-        <w:rPr>
-          <w:i/>
-          <w:iCs/>
-          <w:szCs w:val="14"/>
-        </w:rPr>
-        <w:t xml:space="preserve"> </w:t>
-      </w:r>
-      <w:r>
-        <w:rPr>
-          <w:i/>
-          <w:iCs/>
-          <w:szCs w:val="14"/>
-        </w:rPr>
-        <w:t>décri</w:t>
-      </w:r>
-      <w:r>
-        <w:rPr>
-          <w:i/>
-          <w:iCs/>
-          <w:szCs w:val="14"/>
-        </w:rPr>
-        <w:t>t</w:t>
-      </w:r>
-      <w:r>
-        <w:rPr>
-          <w:i/>
-          <w:iCs/>
-          <w:szCs w:val="14"/>
-        </w:rPr>
-        <w:t xml:space="preserve"> brièvement le projet,</w:t>
-      </w:r>
-      <w:r>
-        <w:rPr>
-          <w:i/>
-          <w:iCs/>
-          <w:szCs w:val="14"/>
-        </w:rPr>
-        <w:t xml:space="preserve"> le cadre dans lequel il est réalisé,</w:t>
-      </w:r>
-      <w:r>
-        <w:rPr>
-          <w:i/>
-          <w:iCs/>
-          <w:szCs w:val="14"/>
-        </w:rPr>
-        <w:t xml:space="preserve"> les raisons de ce choix et ce qu'il peut apporter à l'élève ou à l'école. </w:t>
-      </w:r>
-      <w:r>
-        <w:rPr>
-          <w:i/>
-          <w:iCs/>
-          <w:szCs w:val="14"/>
-        </w:rPr>
-        <w:t>Il n'est pas nécessaire de rentrer dans les détails (ceux-ci seront abordés plus loin) mais cela doit être aussi clair et complet que possible</w:t>
-      </w:r>
-      <w:r>
-        <w:rPr>
-          <w:i/>
-          <w:iCs/>
-          <w:szCs w:val="14"/>
-        </w:rPr>
-        <w:t xml:space="preserve"> (idées de solutions).</w:t>
-      </w:r>
-      <w:r>
-        <w:rPr>
-          <w:i/>
-          <w:iCs/>
-          <w:szCs w:val="14"/>
-        </w:rPr>
-        <w:t xml:space="preserve"> </w:t>
-      </w:r>
-      <w:r>
-        <w:rPr>
-          <w:i/>
-          <w:iCs/>
-          <w:szCs w:val="14"/>
-        </w:rPr>
-        <w:t>Ce chapitre contient également l'inventaire et la description des travaux qui auraient déjà été effectué</w:t>
-      </w:r>
-      <w:r>
-        <w:rPr>
-          <w:i/>
-          <w:iCs/>
-          <w:szCs w:val="14"/>
-        </w:rPr>
-        <w:t>s</w:t>
-      </w:r>
-      <w:r>
-        <w:rPr>
-          <w:i/>
-          <w:iCs/>
-          <w:szCs w:val="14"/>
-        </w:rPr>
-        <w:t xml:space="preserve"> </w:t>
-      </w:r>
-      <w:r>
-        <w:rPr>
-          <w:i/>
-          <w:iCs/>
-          <w:szCs w:val="14"/>
-          <w:highlight w:val="yellow"/>
-        </w:rPr>
-        <w:t>(=pre-TPI)</w:t>
-      </w:r>
-      <w:r>
-        <w:rPr>
-          <w:i/>
-          <w:iCs/>
-          <w:szCs w:val="14"/>
-        </w:rPr>
-        <w:t xml:space="preserve"> pour ce projet.</w:t>
-      </w:r>
-    </w:p>
-    <w:p>
-      <w:pPr>
-        <w:rPr>
-          <w:szCs w:val="14"/>
-        </w:rPr>
-      </w:pPr>
-    </w:p>
-    <w:p>
-      <w:pPr>
-        <w:rPr>
-          <w:i/>
-          <w:iCs/>
-          <w:szCs w:val="14"/>
-        </w:rPr>
-      </w:pPr>
-      <w:r>
-        <w:rPr>
-          <w:i/>
-          <w:iCs/>
-          <w:szCs w:val="14"/>
-        </w:rPr>
-        <w:t>Ces éléments peuvent être repris des spécifications de départ.</w:t>
-      </w:r>
-    </w:p>
-    <w:p>
-      <w:r>
-        <w:rPr>
-          <w:highlight w:val="yellow"/>
-        </w:rPr>
-        <w:t>Echéance 1</w:t>
-      </w:r>
-    </w:p>
-    <w:p>
-      <w:pPr>
-        <w:rPr>
-          <w:szCs w:val="14"/>
-        </w:rPr>
-      </w:pPr>
-    </w:p>
-    <w:p>
-      <w:pPr>
-        <w:pStyle w:val="Titre2"/>
-        <w:rPr>
-          <w:i w:val="0"/>
-          <w:iCs/>
-        </w:rPr>
-      </w:pPr>
-      <w:bookmarkStart w:id="3" w:name="_Toc499021834"/>
-      <w:r>
-        <w:rPr>
-          <w:i w:val="0"/>
-          <w:iCs/>
-        </w:rPr>
-        <w:t>Objectifs</w:t>
-      </w:r>
-      <w:bookmarkEnd w:id="3"/>
     </w:p>
     <w:p>
       <w:pPr>
@@ -2835,145 +2742,29 @@
           <w:szCs w:val="14"/>
         </w:rPr>
       </w:pPr>
-      <w:r>
-        <w:rPr>
-          <w:i/>
-          <w:iCs/>
+    </w:p>
+    <w:p>
+      <w:pPr>
+        <w:rPr>
           <w:szCs w:val="14"/>
         </w:rPr>
-        <w:t xml:space="preserve">Ce chapitre énumère les objectifs du projet. L'atteinte ou non </w:t>
-      </w:r>
-      <w:r>
-        <w:rPr>
-          <w:i/>
-          <w:iCs/>
+      </w:pPr>
+    </w:p>
+    <w:p>
+      <w:pPr>
+        <w:pStyle w:val="Titre2"/>
+        <w:rPr>
+          <w:i w:val="0"/>
+          <w:iCs/>
+        </w:rPr>
+      </w:pPr>
+      <w:r>
+        <w:rPr>
           <w:szCs w:val="14"/>
         </w:rPr>
-        <w:t>de c</w:t>
-      </w:r>
-      <w:r>
-        <w:rPr>
-          <w:i/>
-          <w:iCs/>
-          <w:szCs w:val="14"/>
-        </w:rPr>
-        <w:t>eux-ci devr</w:t>
-      </w:r>
-      <w:r>
-        <w:rPr>
-          <w:i/>
-          <w:iCs/>
-          <w:szCs w:val="14"/>
-        </w:rPr>
-        <w:t xml:space="preserve">a pouvoir être contrôlée à la fin du projet. Les objectifs pourront </w:t>
-      </w:r>
-      <w:r>
-        <w:rPr>
-          <w:i/>
-          <w:iCs/>
-          <w:szCs w:val="14"/>
-        </w:rPr>
-        <w:t xml:space="preserve">éventuellement </w:t>
-      </w:r>
-      <w:r>
-        <w:rPr>
-          <w:i/>
-          <w:iCs/>
-          <w:szCs w:val="14"/>
-        </w:rPr>
-        <w:t xml:space="preserve">être revus après l'analyse. </w:t>
-      </w:r>
-    </w:p>
-    <w:p>
-      <w:pPr>
-        <w:rPr>
-          <w:szCs w:val="14"/>
-        </w:rPr>
-      </w:pPr>
-    </w:p>
-    <w:p>
-      <w:pPr>
-        <w:rPr>
-          <w:i/>
-          <w:iCs/>
-          <w:szCs w:val="14"/>
-        </w:rPr>
-      </w:pPr>
-      <w:r>
-        <w:rPr>
-          <w:i/>
-          <w:iCs/>
-          <w:szCs w:val="14"/>
-        </w:rPr>
-        <w:t>Ces éléments peuvent être repris des spécifications de départ.</w:t>
-      </w:r>
-    </w:p>
-    <w:p>
-      <w:pPr>
-        <w:rPr>
-          <w:i/>
-          <w:iCs/>
-          <w:szCs w:val="14"/>
-        </w:rPr>
-      </w:pPr>
-    </w:p>
-    <w:p>
-      <w:pPr>
-        <w:rPr>
-          <w:i/>
-          <w:iCs/>
-          <w:szCs w:val="14"/>
-        </w:rPr>
-      </w:pPr>
-      <w:r>
-        <w:rPr>
-          <w:i/>
-          <w:iCs/>
-          <w:szCs w:val="14"/>
-          <w:highlight w:val="yellow"/>
-        </w:rPr>
-        <w:t>= liste de use cases</w:t>
-      </w:r>
-    </w:p>
-    <w:p>
-      <w:r>
-        <w:rPr>
-          <w:highlight w:val="yellow"/>
-        </w:rPr>
-        <w:t>Echéance 1</w:t>
-      </w:r>
-    </w:p>
-    <w:p>
-      <w:pPr>
-        <w:rPr>
-          <w:i/>
-          <w:iCs/>
-          <w:szCs w:val="14"/>
-        </w:rPr>
-      </w:pPr>
-    </w:p>
-    <w:p>
-      <w:pPr>
-        <w:rPr>
-          <w:szCs w:val="14"/>
-        </w:rPr>
-      </w:pPr>
-    </w:p>
-    <w:p>
-      <w:pPr>
-        <w:pStyle w:val="Titre2"/>
-        <w:rPr>
-          <w:i w:val="0"/>
-          <w:iCs/>
-        </w:rPr>
-      </w:pPr>
-      <w:r>
-        <w:rPr>
-          <w:szCs w:val="14"/>
-        </w:rPr>
         <w:br w:type="page"/>
       </w:r>
-      <w:bookmarkStart w:id="4" w:name="_Toc499021835"/>
+      <w:bookmarkStart w:id="3" w:name="_Toc499021835"/>
       <w:r>
         <w:rPr>
           <w:i w:val="0"/>
@@ -2989,7 +2780,7 @@
         </w:rPr>
         <w:t xml:space="preserve"> initiale</w:t>
       </w:r>
-      <w:bookmarkEnd w:id="4"/>
+      <w:bookmarkEnd w:id="3"/>
     </w:p>
     <w:p>
       <w:pPr>
@@ -3010,7 +2801,21 @@
         <w:rPr>
           <w:szCs w:val="14"/>
         </w:rPr>
-        <w:t>Durant ce TPI, j’évoluerai avec la méthode Agile. Elle a été imposée par le chef de projet. La méthode Agile consiste à mettre en place différents sprint durant lesquels certaines tâches seront effectuées. À chaque fin de sprint, le mandataire doit fournir une démo au chef de projet pour ainsi reporter différents problèmes dans le sprint suivant. La validation est faite par le chef de projet ainsi que les deux experts. L’outil utilisé pour réaliser la planification est Trello.</w:t>
+        <w:t xml:space="preserve">Durant ce TPI, j’évoluerai avec la méthode Agile. Elle a été imposée par le chef de projet. La méthode Agile consiste à mettre en place différents sprint durant lesquels certaines tâches seront effectuées. À chaque fin de sprint, le mandataire doit fournir une démo au chef de projet pour ainsi reporter différents problèmes dans le sprint suivant. La validation est faite par le chef de projet ainsi que les deux experts. L’outil utilisé pour réaliser la planification est </w:t>
+      </w:r>
+      <w:proofErr w:type="spellStart"/>
+      <w:r>
+        <w:rPr>
+          <w:szCs w:val="14"/>
+        </w:rPr>
+        <w:t>Trello</w:t>
+      </w:r>
+      <w:proofErr w:type="spellEnd"/>
+      <w:r>
+        <w:rPr>
+          <w:szCs w:val="14"/>
+        </w:rPr>
+        <w:t>.</w:t>
       </w:r>
       <w:r>
         <w:rPr>
@@ -3287,7 +3092,21 @@
               <w:rPr>
                 <w:szCs w:val="14"/>
               </w:rPr>
-              <w:t>Menu, Scoring, Début, Fin et Pause</w:t>
+              <w:t xml:space="preserve">Menu, </w:t>
+            </w:r>
+            <w:proofErr w:type="spellStart"/>
+            <w:r>
+              <w:rPr>
+                <w:szCs w:val="14"/>
+              </w:rPr>
+              <w:t>Scoring</w:t>
+            </w:r>
+            <w:proofErr w:type="spellEnd"/>
+            <w:r>
+              <w:rPr>
+                <w:szCs w:val="14"/>
+              </w:rPr>
+              <w:t>, Début, Fin et Pause</w:t>
             </w:r>
           </w:p>
         </w:tc>
@@ -3463,371 +3282,297 @@
       <w:pPr>
         <w:pStyle w:val="Titre1"/>
       </w:pPr>
-      <w:bookmarkStart w:id="5" w:name="_Toc499021836"/>
+      <w:bookmarkStart w:id="4" w:name="_Toc499021836"/>
       <w:r>
         <w:t>Analyse</w:t>
       </w:r>
       <w:r>
         <w:t xml:space="preserve"> / Conception</w:t>
       </w:r>
+      <w:bookmarkEnd w:id="4"/>
+    </w:p>
+    <w:p>
+      <w:pPr>
+        <w:pStyle w:val="Titre2"/>
+        <w:rPr>
+          <w:i w:val="0"/>
+          <w:iCs/>
+        </w:rPr>
+      </w:pPr>
+      <w:bookmarkStart w:id="5" w:name="_Toc499021837"/>
+      <w:r>
+        <w:rPr>
+          <w:i w:val="0"/>
+          <w:iCs/>
+        </w:rPr>
+        <w:t>Concept</w:t>
+      </w:r>
       <w:bookmarkEnd w:id="5"/>
     </w:p>
-    <w:p>
-      <w:pPr>
-        <w:pStyle w:val="Titre2"/>
-        <w:rPr>
-          <w:i w:val="0"/>
-          <w:iCs/>
-        </w:rPr>
-      </w:pPr>
-      <w:bookmarkStart w:id="6" w:name="_Toc499021837"/>
-      <w:r>
-        <w:rPr>
-          <w:i w:val="0"/>
-          <w:iCs/>
-        </w:rPr>
-        <w:t>Concept</w:t>
-      </w:r>
-      <w:bookmarkEnd w:id="6"/>
-    </w:p>
-    <w:p>
-      <w:pPr>
-        <w:pStyle w:val="Retraitnormal1"/>
+    <w:p/>
+    <w:p>
+      <w:pPr>
+        <w:pStyle w:val="Titre3"/>
+      </w:pPr>
+      <w:r>
+        <w:t>Vue d’ensemble</w:t>
+      </w:r>
+    </w:p>
+    <w:p/>
+    <w:p>
+      <w:r>
+        <w:t>L’architecture Android se compose ainsi :</w:t>
+      </w:r>
+    </w:p>
+    <w:p>
+      <w:pPr>
+        <w:jc w:val="center"/>
+      </w:pPr>
+      <w:r>
+        <w:rPr>
+          <w:noProof/>
+          <w:lang w:val="fr-CH" w:eastAsia="fr-CH"/>
+        </w:rPr>
+        <w:drawing>
+          <wp:inline distT="0" distB="0" distL="0" distR="0" wp14:anchorId="0E97D068" wp14:editId="17FAD9B0">
+            <wp:extent cx="4615815" cy="3381375"/>
+            <wp:effectExtent l="0" t="0" r="0" b="9525"/>
+            <wp:docPr id="6" name="Image 6"/>
+            <wp:cNvGraphicFramePr>
+              <a:graphicFrameLocks xmlns:a="http://schemas.openxmlformats.org/drawingml/2006/main" noChangeAspect="1"/>
+            </wp:cNvGraphicFramePr>
+            <a:graphic xmlns:a="http://schemas.openxmlformats.org/drawingml/2006/main">
+              <a:graphicData uri="http://schemas.openxmlformats.org/drawingml/2006/picture">
+                <pic:pic xmlns:pic="http://schemas.openxmlformats.org/drawingml/2006/picture">
+                  <pic:nvPicPr>
+                    <pic:cNvPr id="6" name="AndroidArchitecture.jpg"/>
+                    <pic:cNvPicPr/>
+                  </pic:nvPicPr>
+                  <pic:blipFill>
+                    <a:blip r:embed="rId9">
+                      <a:extLst>
+                        <a:ext uri="{28A0092B-C50C-407E-A947-70E740481C1C}">
+                          <a14:useLocalDpi xmlns:a14="http://schemas.microsoft.com/office/drawing/2010/main" val="0"/>
+                        </a:ext>
+                      </a:extLst>
+                    </a:blip>
+                    <a:stretch>
+                      <a:fillRect/>
+                    </a:stretch>
+                  </pic:blipFill>
+                  <pic:spPr>
+                    <a:xfrm>
+                      <a:off x="0" y="0"/>
+                      <a:ext cx="4616053" cy="3381549"/>
+                    </a:xfrm>
+                    <a:prstGeom prst="rect">
+                      <a:avLst/>
+                    </a:prstGeom>
+                  </pic:spPr>
+                </pic:pic>
+              </a:graphicData>
+            </a:graphic>
+          </wp:inline>
+        </w:drawing>
+      </w:r>
+    </w:p>
+    <w:p>
+      <w:r>
+        <w:lastRenderedPageBreak/>
+        <w:t xml:space="preserve">Sur ce graphique, notre application sera dans la partie « Applications » et le </w:t>
+      </w:r>
+      <w:proofErr w:type="spellStart"/>
+      <w:r>
+        <w:t>framework</w:t>
+      </w:r>
+      <w:proofErr w:type="spellEnd"/>
+      <w:r>
+        <w:t xml:space="preserve"> </w:t>
+      </w:r>
+      <w:proofErr w:type="spellStart"/>
+      <w:r>
+        <w:t>LibGDX</w:t>
+      </w:r>
+      <w:proofErr w:type="spellEnd"/>
+      <w:r>
+        <w:t xml:space="preserve"> dans « Application Framework ». </w:t>
+      </w:r>
+    </w:p>
+    <w:p/>
+    <w:p>
+      <w:r>
+        <w:t xml:space="preserve">Concernant l’architecture du </w:t>
+      </w:r>
+      <w:proofErr w:type="spellStart"/>
+      <w:r>
+        <w:t>framework</w:t>
+      </w:r>
+      <w:proofErr w:type="spellEnd"/>
+      <w:r>
+        <w:t xml:space="preserve"> </w:t>
+      </w:r>
+      <w:proofErr w:type="spellStart"/>
+      <w:r>
+        <w:t>LibGDX</w:t>
+      </w:r>
+      <w:proofErr w:type="spellEnd"/>
+      <w:r>
+        <w:t> :</w:t>
+      </w:r>
+    </w:p>
+    <w:p/>
+    <w:p>
+      <w:r>
+        <w:rPr>
+          <w:noProof/>
+          <w:lang w:val="fr-CH" w:eastAsia="fr-CH"/>
+        </w:rPr>
+        <w:drawing>
+          <wp:inline distT="0" distB="0" distL="0" distR="0" wp14:anchorId="51499011" wp14:editId="508F0628">
+            <wp:extent cx="5759450" cy="2299335"/>
+            <wp:effectExtent l="0" t="0" r="0" b="5715"/>
+            <wp:docPr id="7" name="Image 7"/>
+            <wp:cNvGraphicFramePr>
+              <a:graphicFrameLocks xmlns:a="http://schemas.openxmlformats.org/drawingml/2006/main" noChangeAspect="1"/>
+            </wp:cNvGraphicFramePr>
+            <a:graphic xmlns:a="http://schemas.openxmlformats.org/drawingml/2006/main">
+              <a:graphicData uri="http://schemas.openxmlformats.org/drawingml/2006/picture">
+                <pic:pic xmlns:pic="http://schemas.openxmlformats.org/drawingml/2006/picture">
+                  <pic:nvPicPr>
+                    <pic:cNvPr id="7" name="LibGDXArchitecture.png"/>
+                    <pic:cNvPicPr/>
+                  </pic:nvPicPr>
+                  <pic:blipFill>
+                    <a:blip r:embed="rId10">
+                      <a:extLst>
+                        <a:ext uri="{28A0092B-C50C-407E-A947-70E740481C1C}">
+                          <a14:useLocalDpi xmlns:a14="http://schemas.microsoft.com/office/drawing/2010/main" val="0"/>
+                        </a:ext>
+                      </a:extLst>
+                    </a:blip>
+                    <a:stretch>
+                      <a:fillRect/>
+                    </a:stretch>
+                  </pic:blipFill>
+                  <pic:spPr>
+                    <a:xfrm>
+                      <a:off x="0" y="0"/>
+                      <a:ext cx="5759450" cy="2299335"/>
+                    </a:xfrm>
+                    <a:prstGeom prst="rect">
+                      <a:avLst/>
+                    </a:prstGeom>
+                  </pic:spPr>
+                </pic:pic>
+              </a:graphicData>
+            </a:graphic>
+          </wp:inline>
+        </w:drawing>
+      </w:r>
+    </w:p>
+    <w:p/>
+    <w:p>
+      <w:r>
+        <w:t xml:space="preserve">L’application </w:t>
+      </w:r>
+      <w:r>
+        <w:t xml:space="preserve">est le </w:t>
+      </w:r>
+      <w:proofErr w:type="spellStart"/>
+      <w:r>
+        <w:t>framework</w:t>
+      </w:r>
+      <w:proofErr w:type="spellEnd"/>
+      <w:r>
+        <w:t>. Elle s’occupe de gérer les cycles du jeu ainsi que les boucles. Dans ce bloc contient différents modules utilisables :</w:t>
+      </w:r>
+    </w:p>
+    <w:p/>
+    <w:p>
+      <w:pPr>
+        <w:pStyle w:val="Paragraphedeliste"/>
         <w:numPr>
           <w:ilvl w:val="0"/>
-          <w:numId w:val="0"/>
+          <w:numId w:val="17"/>
         </w:numPr>
-        <w:ind w:left="360"/>
-        <w:rPr>
-          <w:rFonts w:ascii="Arial" w:hAnsi="Arial"/>
-          <w:sz w:val="24"/>
-          <w:szCs w:val="14"/>
-          <w:lang w:eastAsia="fr-FR"/>
-        </w:rPr>
-      </w:pPr>
-    </w:p>
-    <w:p>
-      <w:pPr>
-        <w:pStyle w:val="Retraitnormal1"/>
+      </w:pPr>
+      <w:r>
+        <w:t xml:space="preserve">Le module des fichiers : Lecture/Ecriture des ressources ainsi que des </w:t>
+      </w:r>
+      <w:proofErr w:type="spellStart"/>
+      <w:r>
+        <w:t>assets</w:t>
+      </w:r>
+      <w:proofErr w:type="spellEnd"/>
+      <w:r>
+        <w:t>.</w:t>
+      </w:r>
+    </w:p>
+    <w:p>
+      <w:pPr>
+        <w:pStyle w:val="Paragraphedeliste"/>
         <w:numPr>
           <w:ilvl w:val="0"/>
-          <w:numId w:val="0"/>
+          <w:numId w:val="17"/>
         </w:numPr>
-        <w:ind w:left="360"/>
-        <w:rPr>
-          <w:rFonts w:ascii="Arial" w:hAnsi="Arial"/>
-          <w:i/>
-          <w:iCs/>
-          <w:sz w:val="24"/>
-          <w:szCs w:val="14"/>
-          <w:lang w:eastAsia="fr-FR"/>
-        </w:rPr>
-      </w:pPr>
-      <w:r>
-        <w:rPr>
-          <w:rFonts w:ascii="Arial" w:hAnsi="Arial"/>
-          <w:i/>
-          <w:iCs/>
-          <w:sz w:val="24"/>
-          <w:szCs w:val="14"/>
-          <w:lang w:eastAsia="fr-FR"/>
-        </w:rPr>
-        <w:t>Le concept</w:t>
-      </w:r>
-      <w:r>
-        <w:rPr>
-          <w:rFonts w:ascii="Arial" w:hAnsi="Arial"/>
-          <w:i/>
-          <w:iCs/>
-          <w:sz w:val="24"/>
-          <w:szCs w:val="14"/>
-          <w:lang w:eastAsia="fr-FR"/>
-        </w:rPr>
-        <w:t xml:space="preserve"> complet avec toutes ses annexes:</w:t>
-      </w:r>
-    </w:p>
-    <w:p>
-      <w:pPr>
-        <w:pStyle w:val="Retraitnormal1"/>
+      </w:pPr>
+      <w:r>
+        <w:t>Le module de l’audio : Jouer de la musique, les effets sonores.</w:t>
+      </w:r>
+    </w:p>
+    <w:p>
+      <w:pPr>
+        <w:pStyle w:val="Paragraphedeliste"/>
         <w:numPr>
           <w:ilvl w:val="0"/>
-          <w:numId w:val="0"/>
+          <w:numId w:val="17"/>
         </w:numPr>
-        <w:ind w:left="360"/>
-        <w:rPr>
-          <w:rFonts w:ascii="Arial" w:hAnsi="Arial"/>
-          <w:i/>
-          <w:iCs/>
-          <w:sz w:val="24"/>
-          <w:szCs w:val="14"/>
-          <w:lang w:eastAsia="fr-FR"/>
-        </w:rPr>
-      </w:pPr>
-    </w:p>
-    <w:p>
-      <w:pPr>
-        <w:pStyle w:val="Retraitnormal1"/>
+      </w:pPr>
+      <w:r>
+        <w:t>Le module des touches ou Input/Output : Tous les évènements concernant les clics de souris, l’appui sur une touche du clavier ou le toucher sur un écran mobile.</w:t>
+      </w:r>
+    </w:p>
+    <w:p>
+      <w:pPr>
+        <w:pStyle w:val="Paragraphedeliste"/>
         <w:numPr>
           <w:ilvl w:val="0"/>
-          <w:numId w:val="0"/>
+          <w:numId w:val="17"/>
         </w:numPr>
-        <w:ind w:left="360"/>
-        <w:rPr>
-          <w:rFonts w:ascii="Arial" w:hAnsi="Arial"/>
-          <w:i/>
-          <w:iCs/>
-          <w:sz w:val="24"/>
-          <w:szCs w:val="14"/>
-          <w:lang w:eastAsia="fr-FR"/>
-        </w:rPr>
-      </w:pPr>
-      <w:r>
-        <w:rPr>
-          <w:rFonts w:ascii="Arial" w:hAnsi="Arial"/>
-          <w:i/>
-          <w:iCs/>
-          <w:sz w:val="24"/>
-          <w:szCs w:val="14"/>
-          <w:lang w:eastAsia="fr-FR"/>
-        </w:rPr>
-        <w:t xml:space="preserve">Par exemple : </w:t>
-      </w:r>
-    </w:p>
-    <w:p>
-      <w:pPr>
-        <w:pStyle w:val="Retraitnormal1"/>
-        <w:numPr>
-          <w:ilvl w:val="0"/>
-          <w:numId w:val="4"/>
-        </w:numPr>
-        <w:rPr>
-          <w:rFonts w:ascii="Arial" w:hAnsi="Arial"/>
-          <w:i/>
-          <w:iCs/>
-          <w:sz w:val="24"/>
-          <w:szCs w:val="14"/>
-          <w:lang w:eastAsia="fr-FR"/>
-        </w:rPr>
-      </w:pPr>
-      <w:r>
-        <w:rPr>
-          <w:rFonts w:ascii="Arial" w:hAnsi="Arial"/>
-          <w:i/>
-          <w:iCs/>
-          <w:sz w:val="24"/>
-          <w:szCs w:val="14"/>
-          <w:lang w:eastAsia="fr-FR"/>
-        </w:rPr>
-        <w:t>M</w:t>
-      </w:r>
-      <w:r>
-        <w:rPr>
-          <w:rFonts w:ascii="Arial" w:hAnsi="Arial"/>
-          <w:i/>
-          <w:iCs/>
-          <w:sz w:val="24"/>
-          <w:szCs w:val="14"/>
-          <w:lang w:eastAsia="fr-FR"/>
-        </w:rPr>
-        <w:t>ultimédia: carte de site, maquettes papier, story board préliminaire, …</w:t>
-      </w:r>
-    </w:p>
-    <w:p>
-      <w:pPr>
-        <w:pStyle w:val="Retraitnormal1"/>
-        <w:numPr>
-          <w:ilvl w:val="0"/>
-          <w:numId w:val="4"/>
-        </w:numPr>
-        <w:rPr>
-          <w:rFonts w:ascii="Arial" w:hAnsi="Arial"/>
-          <w:i/>
-          <w:iCs/>
-          <w:sz w:val="24"/>
-          <w:szCs w:val="14"/>
-          <w:lang w:eastAsia="fr-FR"/>
-        </w:rPr>
-      </w:pPr>
-      <w:r>
-        <w:rPr>
-          <w:rFonts w:ascii="Arial" w:hAnsi="Arial"/>
-          <w:i/>
-          <w:iCs/>
-          <w:sz w:val="24"/>
-          <w:szCs w:val="14"/>
-          <w:lang w:eastAsia="fr-FR"/>
-        </w:rPr>
-        <w:t>B</w:t>
-      </w:r>
-      <w:r>
-        <w:rPr>
-          <w:rFonts w:ascii="Arial" w:hAnsi="Arial"/>
-          <w:i/>
-          <w:iCs/>
-          <w:sz w:val="24"/>
-          <w:szCs w:val="14"/>
-          <w:lang w:eastAsia="fr-FR"/>
-        </w:rPr>
-        <w:t>ases de données: interfaces graphiques, modèle conceptuel</w:t>
-      </w:r>
-      <w:r>
-        <w:rPr>
-          <w:rFonts w:ascii="Arial" w:hAnsi="Arial"/>
-          <w:i/>
-          <w:iCs/>
-          <w:sz w:val="24"/>
-          <w:szCs w:val="14"/>
-          <w:lang w:eastAsia="fr-FR"/>
-        </w:rPr>
-        <w:t>.</w:t>
-      </w:r>
-    </w:p>
-    <w:p>
-      <w:pPr>
-        <w:pStyle w:val="Retraitnormal1"/>
-        <w:numPr>
-          <w:ilvl w:val="0"/>
-          <w:numId w:val="4"/>
-        </w:numPr>
-        <w:rPr>
-          <w:rFonts w:ascii="Arial" w:hAnsi="Arial"/>
-          <w:i/>
-          <w:iCs/>
-          <w:sz w:val="24"/>
-          <w:szCs w:val="14"/>
-          <w:lang w:eastAsia="fr-FR"/>
-        </w:rPr>
-      </w:pPr>
-      <w:r>
-        <w:rPr>
-          <w:rFonts w:ascii="Arial" w:hAnsi="Arial"/>
-          <w:i/>
-          <w:iCs/>
-          <w:sz w:val="24"/>
-          <w:szCs w:val="14"/>
-          <w:lang w:eastAsia="fr-FR"/>
-        </w:rPr>
-        <w:t>P</w:t>
-      </w:r>
-      <w:r>
-        <w:rPr>
-          <w:rFonts w:ascii="Arial" w:hAnsi="Arial"/>
-          <w:i/>
-          <w:iCs/>
-          <w:sz w:val="24"/>
-          <w:szCs w:val="14"/>
-          <w:lang w:eastAsia="fr-FR"/>
-        </w:rPr>
-        <w:t>rogrammation: interfaces graphiques, maquettes, analyse fonctionnelle…</w:t>
-      </w:r>
-    </w:p>
-    <w:p>
-      <w:pPr>
-        <w:pStyle w:val="Retraitnormal1"/>
-        <w:numPr>
-          <w:ilvl w:val="0"/>
-          <w:numId w:val="4"/>
-        </w:numPr>
-        <w:rPr>
-          <w:rFonts w:ascii="Arial" w:hAnsi="Arial"/>
-          <w:i/>
-          <w:iCs/>
-          <w:sz w:val="24"/>
-          <w:szCs w:val="14"/>
-          <w:lang w:eastAsia="fr-FR"/>
-        </w:rPr>
-      </w:pPr>
-      <w:r>
-        <w:rPr>
-          <w:rFonts w:ascii="Arial" w:hAnsi="Arial"/>
-          <w:i/>
-          <w:iCs/>
-          <w:sz w:val="24"/>
-          <w:szCs w:val="14"/>
-          <w:lang w:eastAsia="fr-FR"/>
-        </w:rPr>
-        <w:t>…</w:t>
-      </w:r>
-    </w:p>
-    <w:p>
-      <w:pPr>
-        <w:pStyle w:val="Retraitnormal1"/>
-        <w:numPr>
-          <w:ilvl w:val="0"/>
-          <w:numId w:val="0"/>
-        </w:numPr>
-        <w:ind w:left="360"/>
-        <w:rPr>
-          <w:rFonts w:ascii="Arial" w:hAnsi="Arial"/>
-          <w:i/>
-          <w:iCs/>
-          <w:sz w:val="24"/>
-          <w:szCs w:val="14"/>
-          <w:lang w:eastAsia="fr-FR"/>
+      </w:pPr>
+      <w:r>
+        <w:t xml:space="preserve">Le module Graphisme : Dessiner les </w:t>
+      </w:r>
+      <w:proofErr w:type="spellStart"/>
+      <w:r>
+        <w:t>sprites</w:t>
+      </w:r>
+      <w:proofErr w:type="spellEnd"/>
+      <w:r>
+        <w:t xml:space="preserve"> ou les tout autre graphique sur l’écran.</w:t>
+      </w:r>
+    </w:p>
+    <w:p/>
+    <w:p>
+      <w:pPr>
+        <w:rPr>
+          <w:highlight w:val="yellow"/>
         </w:rPr>
       </w:pPr>
     </w:p>
     <w:p>
       <w:pPr>
         <w:pStyle w:val="Titre3"/>
-        <w:rPr>
-          <w:highlight w:val="yellow"/>
-        </w:rPr>
-      </w:pPr>
-      <w:r>
-        <w:rPr>
-          <w:highlight w:val="yellow"/>
-        </w:rPr>
-        <w:t>Vue d’ensemble</w:t>
-      </w:r>
-    </w:p>
-    <w:p>
-      <w:r>
-        <w:rPr>
-          <w:highlight w:val="yellow"/>
-        </w:rPr>
-        <w:t>Eché</w:t>
-      </w:r>
-      <w:r>
-        <w:rPr>
-          <w:highlight w:val="yellow"/>
-        </w:rPr>
-        <w:t>ance 2</w:t>
-      </w:r>
-    </w:p>
-    <w:p>
-      <w:pPr>
-        <w:rPr>
-          <w:highlight w:val="yellow"/>
-        </w:rPr>
-      </w:pPr>
-    </w:p>
-    <w:p>
-      <w:pPr>
-        <w:pStyle w:val="Titre3"/>
-        <w:rPr>
-          <w:highlight w:val="yellow"/>
-        </w:rPr>
-      </w:pPr>
-      <w:r>
-        <w:rPr>
-          <w:highlight w:val="yellow"/>
-        </w:rPr>
+      </w:pPr>
+      <w:r>
         <w:t>MCD</w:t>
       </w:r>
     </w:p>
-    <w:p>
-      <w:r>
-        <w:rPr>
-          <w:highlight w:val="yellow"/>
-        </w:rPr>
-        <w:t>Eché</w:t>
-      </w:r>
-      <w:r>
-        <w:rPr>
-          <w:highlight w:val="yellow"/>
-        </w:rPr>
-        <w:t>ance 2</w:t>
+    <w:p/>
+    <w:p/>
+    <w:p>
+      <w:r>
+        <w:t>Echéance 2</w:t>
       </w:r>
     </w:p>
     <w:p>
@@ -3854,8 +3599,8 @@
           <w:iCs/>
         </w:rPr>
       </w:pPr>
-      <w:bookmarkStart w:id="7" w:name="_Toc71691012"/>
-      <w:bookmarkStart w:id="8" w:name="_Toc499021838"/>
+      <w:bookmarkStart w:id="6" w:name="_Toc71691012"/>
+      <w:bookmarkStart w:id="7" w:name="_Toc499021838"/>
       <w:r>
         <w:rPr>
           <w:i w:val="0"/>
@@ -3863,8 +3608,8 @@
         </w:rPr>
         <w:t>Stratégie de test</w:t>
       </w:r>
+      <w:bookmarkEnd w:id="6"/>
       <w:bookmarkEnd w:id="7"/>
-      <w:bookmarkEnd w:id="8"/>
     </w:p>
     <w:p/>
     <w:p>
@@ -3883,7 +3628,25 @@
           <w:iCs/>
           <w:szCs w:val="14"/>
         </w:rPr>
-        <w:t xml:space="preserve">Décrire la stratégie globale de test: </w:t>
+        <w:t xml:space="preserve">Décrire la stratégie globale de </w:t>
+      </w:r>
+      <w:proofErr w:type="gramStart"/>
+      <w:r>
+        <w:rPr>
+          <w:i/>
+          <w:iCs/>
+          <w:szCs w:val="14"/>
+        </w:rPr>
+        <w:t>test:</w:t>
+      </w:r>
+      <w:proofErr w:type="gramEnd"/>
+      <w:r>
+        <w:rPr>
+          <w:i/>
+          <w:iCs/>
+          <w:szCs w:val="14"/>
+        </w:rPr>
+        <w:t xml:space="preserve"> </w:t>
       </w:r>
     </w:p>
     <w:p>
@@ -3914,6 +3677,7 @@
           <w:szCs w:val="14"/>
         </w:rPr>
       </w:pPr>
+      <w:proofErr w:type="gramStart"/>
       <w:r>
         <w:rPr>
           <w:i/>
@@ -3928,7 +3692,16 @@
           <w:iCs/>
           <w:szCs w:val="14"/>
         </w:rPr>
-        <w:t>ypes de des tests et ordre dans lequel ils seront effectués.</w:t>
+        <w:t>ypes</w:t>
+      </w:r>
+      <w:proofErr w:type="gramEnd"/>
+      <w:r>
+        <w:rPr>
+          <w:i/>
+          <w:iCs/>
+          <w:szCs w:val="14"/>
+        </w:rPr>
+        <w:t xml:space="preserve"> de des tests et ordre dans lequel ils seront effectués.</w:t>
       </w:r>
     </w:p>
     <w:p>
@@ -3948,6 +3721,7 @@
           <w:szCs w:val="14"/>
         </w:rPr>
       </w:pPr>
+      <w:proofErr w:type="gramStart"/>
       <w:r>
         <w:rPr>
           <w:i/>
@@ -3962,7 +3736,16 @@
           <w:iCs/>
           <w:szCs w:val="14"/>
         </w:rPr>
-        <w:t>es moyens à mettre en œuvre</w:t>
+        <w:t>es</w:t>
+      </w:r>
+      <w:proofErr w:type="gramEnd"/>
+      <w:r>
+        <w:rPr>
+          <w:i/>
+          <w:iCs/>
+          <w:szCs w:val="14"/>
+        </w:rPr>
+        <w:t xml:space="preserve"> moyens à mettre en œuvre</w:t>
       </w:r>
       <w:r>
         <w:rPr>
@@ -3990,6 +3773,7 @@
           <w:szCs w:val="14"/>
         </w:rPr>
       </w:pPr>
+      <w:proofErr w:type="gramStart"/>
       <w:r>
         <w:rPr>
           <w:i/>
@@ -4004,7 +3788,16 @@
           <w:iCs/>
           <w:szCs w:val="14"/>
         </w:rPr>
-        <w:t>ouverture des tests (tests exhaustifs ou non, si non, pourquoi ?)</w:t>
+        <w:t>ouverture</w:t>
+      </w:r>
+      <w:proofErr w:type="gramEnd"/>
+      <w:r>
+        <w:rPr>
+          <w:i/>
+          <w:iCs/>
+          <w:szCs w:val="14"/>
+        </w:rPr>
+        <w:t xml:space="preserve"> des tests (tests exhaustifs ou non, si non, pourquoi ?)</w:t>
       </w:r>
       <w:r>
         <w:rPr>
@@ -4032,13 +3825,13 @@
           <w:szCs w:val="14"/>
         </w:rPr>
       </w:pPr>
+      <w:proofErr w:type="gramStart"/>
       <w:r>
         <w:rPr>
           <w:i/>
           <w:iCs/>
           <w:szCs w:val="14"/>
         </w:rPr>
-        <w:lastRenderedPageBreak/>
         <w:t>d</w:t>
       </w:r>
       <w:r>
@@ -4047,7 +3840,16 @@
           <w:iCs/>
           <w:szCs w:val="14"/>
         </w:rPr>
-        <w:t>onnées de test à prévoir (données réelles ?)</w:t>
+        <w:t>onnées</w:t>
+      </w:r>
+      <w:proofErr w:type="gramEnd"/>
+      <w:r>
+        <w:rPr>
+          <w:i/>
+          <w:iCs/>
+          <w:szCs w:val="14"/>
+        </w:rPr>
+        <w:t xml:space="preserve"> de test à prévoir (données réelles ?)</w:t>
       </w:r>
       <w:r>
         <w:rPr>
@@ -4075,13 +3877,23 @@
           <w:szCs w:val="14"/>
         </w:rPr>
       </w:pPr>
+      <w:proofErr w:type="gramStart"/>
       <w:r>
         <w:rPr>
           <w:i/>
           <w:iCs/>
           <w:szCs w:val="14"/>
         </w:rPr>
-        <w:t>les testeurs extérieurs éventuels.</w:t>
+        <w:t>les</w:t>
+      </w:r>
+      <w:proofErr w:type="gramEnd"/>
+      <w:r>
+        <w:rPr>
+          <w:i/>
+          <w:iCs/>
+          <w:szCs w:val="14"/>
+        </w:rPr>
+        <w:t xml:space="preserve"> testeurs extérieurs éventuels.</w:t>
       </w:r>
     </w:p>
     <w:p>
@@ -4135,9 +3947,9 @@
           <w:iCs/>
         </w:rPr>
       </w:pPr>
-      <w:bookmarkStart w:id="9" w:name="_Toc25553310"/>
-      <w:bookmarkStart w:id="10" w:name="_Toc71691015"/>
-      <w:bookmarkStart w:id="11" w:name="_Toc499021839"/>
+      <w:bookmarkStart w:id="8" w:name="_Toc25553310"/>
+      <w:bookmarkStart w:id="9" w:name="_Toc71691015"/>
+      <w:bookmarkStart w:id="10" w:name="_Toc499021839"/>
       <w:r>
         <w:rPr>
           <w:rFonts w:cs="Arial"/>
@@ -4150,9 +3962,9 @@
         </w:rPr>
         <w:t>isques techniques</w:t>
       </w:r>
+      <w:bookmarkEnd w:id="8"/>
       <w:bookmarkEnd w:id="9"/>
       <w:bookmarkEnd w:id="10"/>
-      <w:bookmarkEnd w:id="11"/>
     </w:p>
     <w:p>
       <w:pPr>
@@ -4182,13 +3994,23 @@
           <w:sz w:val="24"/>
         </w:rPr>
       </w:pPr>
+      <w:proofErr w:type="gramStart"/>
       <w:r>
         <w:rPr>
           <w:rFonts w:ascii="Arial" w:hAnsi="Arial" w:cs="Arial"/>
           <w:i/>
           <w:sz w:val="24"/>
         </w:rPr>
-        <w:t>risques techniques (complexité, manque de compétences, …)</w:t>
+        <w:t>risques</w:t>
+      </w:r>
+      <w:proofErr w:type="gramEnd"/>
+      <w:r>
+        <w:rPr>
+          <w:rFonts w:ascii="Arial" w:hAnsi="Arial" w:cs="Arial"/>
+          <w:i/>
+          <w:sz w:val="24"/>
+        </w:rPr>
+        <w:t xml:space="preserve"> techniques (complexité, manque de compétences, …)</w:t>
       </w:r>
       <w:r>
         <w:rPr>
@@ -4282,7 +4104,7 @@
           <w:iCs/>
         </w:rPr>
       </w:pPr>
-      <w:bookmarkStart w:id="12" w:name="_Toc499021840"/>
+      <w:bookmarkStart w:id="11" w:name="_Toc499021840"/>
       <w:r>
         <w:rPr>
           <w:i w:val="0"/>
@@ -4290,7 +4112,7 @@
         </w:rPr>
         <w:t>Planification</w:t>
       </w:r>
-      <w:bookmarkEnd w:id="12"/>
+      <w:bookmarkEnd w:id="11"/>
     </w:p>
     <w:p/>
     <w:p>
@@ -4356,6 +4178,7 @@
           <w:lang w:eastAsia="fr-FR"/>
         </w:rPr>
       </w:pPr>
+      <w:proofErr w:type="gramStart"/>
       <w:r>
         <w:rPr>
           <w:rFonts w:ascii="Arial" w:hAnsi="Arial"/>
@@ -4365,7 +4188,19 @@
           <w:szCs w:val="14"/>
           <w:lang w:eastAsia="fr-FR"/>
         </w:rPr>
-        <w:t xml:space="preserve">planning indiquant les dates de début et de fin du projet ainsi que le découpage connu des diverses phases. </w:t>
+        <w:t>planning</w:t>
+      </w:r>
+      <w:proofErr w:type="gramEnd"/>
+      <w:r>
+        <w:rPr>
+          <w:rFonts w:ascii="Arial" w:hAnsi="Arial"/>
+          <w:i/>
+          <w:iCs/>
+          <w:sz w:val="24"/>
+          <w:szCs w:val="14"/>
+          <w:lang w:eastAsia="fr-FR"/>
+        </w:rPr>
+        <w:t xml:space="preserve"> indiquant les dates de début et de fin du projet ainsi que le découpage connu des diverses phases. </w:t>
       </w:r>
     </w:p>
     <w:p>
@@ -4384,6 +4219,7 @@
           <w:lang w:eastAsia="fr-FR"/>
         </w:rPr>
       </w:pPr>
+      <w:proofErr w:type="gramStart"/>
       <w:r>
         <w:rPr>
           <w:rFonts w:ascii="Arial" w:hAnsi="Arial"/>
@@ -4393,7 +4229,19 @@
           <w:szCs w:val="14"/>
           <w:lang w:eastAsia="fr-FR"/>
         </w:rPr>
-        <w:t>partage des tâches en cas de travail à plusieurs.</w:t>
+        <w:t>partage</w:t>
+      </w:r>
+      <w:proofErr w:type="gramEnd"/>
+      <w:r>
+        <w:rPr>
+          <w:rFonts w:ascii="Arial" w:hAnsi="Arial"/>
+          <w:i/>
+          <w:iCs/>
+          <w:sz w:val="24"/>
+          <w:szCs w:val="14"/>
+          <w:lang w:eastAsia="fr-FR"/>
+        </w:rPr>
+        <w:t xml:space="preserve"> des tâches en cas de travail à plusieurs.</w:t>
       </w:r>
     </w:p>
     <w:p>
@@ -4513,8 +4361,22 @@
           <w:highlight w:val="yellow"/>
           <w:lang w:eastAsia="fr-FR"/>
         </w:rPr>
-        <w:t>=résumé du Trello</w:t>
-      </w:r>
+        <w:t xml:space="preserve">=résumé du </w:t>
+      </w:r>
+      <w:proofErr w:type="spellStart"/>
+      <w:r>
+        <w:rPr>
+          <w:rFonts w:ascii="Arial" w:hAnsi="Arial"/>
+          <w:i/>
+          <w:iCs/>
+          <w:sz w:val="24"/>
+          <w:szCs w:val="14"/>
+          <w:highlight w:val="yellow"/>
+          <w:lang w:eastAsia="fr-FR"/>
+        </w:rPr>
+        <w:t>Trello</w:t>
+      </w:r>
+      <w:proofErr w:type="spellEnd"/>
     </w:p>
     <w:tbl>
       <w:tblPr>
@@ -4785,9 +4647,9 @@
           <w:iCs/>
         </w:rPr>
       </w:pPr>
-      <w:bookmarkStart w:id="13" w:name="_Toc25553314"/>
-      <w:bookmarkStart w:id="14" w:name="_Toc71691019"/>
-      <w:bookmarkStart w:id="15" w:name="_Toc499021841"/>
+      <w:bookmarkStart w:id="12" w:name="_Toc25553314"/>
+      <w:bookmarkStart w:id="13" w:name="_Toc71691019"/>
+      <w:bookmarkStart w:id="14" w:name="_Toc499021841"/>
       <w:r>
         <w:rPr>
           <w:i w:val="0"/>
@@ -4795,9 +4657,9 @@
         </w:rPr>
         <w:t>Dossier de conception</w:t>
       </w:r>
+      <w:bookmarkEnd w:id="12"/>
       <w:bookmarkEnd w:id="13"/>
       <w:bookmarkEnd w:id="14"/>
-      <w:bookmarkEnd w:id="15"/>
     </w:p>
     <w:p>
       <w:pPr>
@@ -4833,8 +4695,18 @@
           <w:i/>
           <w:sz w:val="24"/>
         </w:rPr>
-        <w:t>Fournir tous les document de conception:</w:t>
-      </w:r>
+        <w:t xml:space="preserve">Fournir tous les document de </w:t>
+      </w:r>
+      <w:proofErr w:type="gramStart"/>
+      <w:r>
+        <w:rPr>
+          <w:rFonts w:ascii="Arial" w:hAnsi="Arial" w:cs="Arial"/>
+          <w:i/>
+          <w:sz w:val="24"/>
+        </w:rPr>
+        <w:t>conception:</w:t>
+      </w:r>
+      <w:proofErr w:type="gramEnd"/>
     </w:p>
     <w:p>
       <w:pPr>
@@ -4864,13 +4736,23 @@
           <w:sz w:val="24"/>
         </w:rPr>
       </w:pPr>
+      <w:proofErr w:type="gramStart"/>
       <w:r>
         <w:rPr>
           <w:rFonts w:ascii="Arial" w:hAnsi="Arial" w:cs="Arial"/>
           <w:i/>
           <w:sz w:val="24"/>
         </w:rPr>
-        <w:t>le choix du matériel HW</w:t>
+        <w:t>le</w:t>
+      </w:r>
+      <w:proofErr w:type="gramEnd"/>
+      <w:r>
+        <w:rPr>
+          <w:rFonts w:ascii="Arial" w:hAnsi="Arial" w:cs="Arial"/>
+          <w:i/>
+          <w:sz w:val="24"/>
+        </w:rPr>
+        <w:t xml:space="preserve"> choix du matériel HW</w:t>
       </w:r>
     </w:p>
     <w:p>
@@ -4886,13 +4768,23 @@
           <w:sz w:val="24"/>
         </w:rPr>
       </w:pPr>
+      <w:proofErr w:type="gramStart"/>
       <w:r>
         <w:rPr>
           <w:rFonts w:ascii="Arial" w:hAnsi="Arial" w:cs="Arial"/>
           <w:i/>
           <w:sz w:val="24"/>
         </w:rPr>
-        <w:t xml:space="preserve">le choix des systèmes d'exploitation pour la réalisation </w:t>
+        <w:t>le</w:t>
+      </w:r>
+      <w:proofErr w:type="gramEnd"/>
+      <w:r>
+        <w:rPr>
+          <w:rFonts w:ascii="Arial" w:hAnsi="Arial" w:cs="Arial"/>
+          <w:i/>
+          <w:sz w:val="24"/>
+        </w:rPr>
+        <w:t xml:space="preserve"> choix des systèmes d'exploitation pour la réalisation </w:t>
       </w:r>
       <w:r>
         <w:rPr>
@@ -4925,13 +4817,23 @@
           <w:sz w:val="24"/>
         </w:rPr>
       </w:pPr>
+      <w:proofErr w:type="gramStart"/>
       <w:r>
         <w:rPr>
           <w:rFonts w:ascii="Arial" w:hAnsi="Arial" w:cs="Arial"/>
           <w:i/>
           <w:sz w:val="24"/>
         </w:rPr>
-        <w:t xml:space="preserve">le choix des outils logiciels pour la réalisation </w:t>
+        <w:t>le</w:t>
+      </w:r>
+      <w:proofErr w:type="gramEnd"/>
+      <w:r>
+        <w:rPr>
+          <w:rFonts w:ascii="Arial" w:hAnsi="Arial" w:cs="Arial"/>
+          <w:i/>
+          <w:sz w:val="24"/>
+        </w:rPr>
+        <w:t xml:space="preserve"> choix des outils logiciels pour la réalisation </w:t>
       </w:r>
       <w:r>
         <w:rPr>
@@ -4964,13 +4866,23 @@
           <w:sz w:val="24"/>
         </w:rPr>
       </w:pPr>
+      <w:proofErr w:type="gramStart"/>
       <w:r>
         <w:rPr>
           <w:rFonts w:ascii="Arial" w:hAnsi="Arial" w:cs="Arial"/>
           <w:i/>
           <w:sz w:val="24"/>
         </w:rPr>
-        <w:t xml:space="preserve">site web: </w:t>
+        <w:t>site</w:t>
+      </w:r>
+      <w:proofErr w:type="gramEnd"/>
+      <w:r>
+        <w:rPr>
+          <w:rFonts w:ascii="Arial" w:hAnsi="Arial" w:cs="Arial"/>
+          <w:i/>
+          <w:sz w:val="24"/>
+        </w:rPr>
+        <w:t xml:space="preserve"> web: </w:t>
       </w:r>
       <w:r>
         <w:rPr>
@@ -4994,14 +4906,23 @@
           <w:sz w:val="24"/>
         </w:rPr>
       </w:pPr>
+      <w:proofErr w:type="gramStart"/>
       <w:r>
         <w:rPr>
           <w:rFonts w:ascii="Arial" w:hAnsi="Arial" w:cs="Arial"/>
           <w:i/>
           <w:sz w:val="24"/>
         </w:rPr>
-        <w:lastRenderedPageBreak/>
-        <w:t>bases de données: décrire le modèle relationnel, le contenu détaillé des tables (caractéristiques de chaque champs) et les requêtes.</w:t>
+        <w:t>bases</w:t>
+      </w:r>
+      <w:proofErr w:type="gramEnd"/>
+      <w:r>
+        <w:rPr>
+          <w:rFonts w:ascii="Arial" w:hAnsi="Arial" w:cs="Arial"/>
+          <w:i/>
+          <w:sz w:val="24"/>
+        </w:rPr>
+        <w:t xml:space="preserve"> de données: décrire le modèle relationnel, le contenu détaillé des tables (caractéristiques de chaque champs) et les requêtes.</w:t>
       </w:r>
     </w:p>
     <w:p>
@@ -5017,20 +4938,40 @@
           <w:sz w:val="24"/>
         </w:rPr>
       </w:pPr>
+      <w:proofErr w:type="gramStart"/>
       <w:r>
         <w:rPr>
           <w:rFonts w:ascii="Arial" w:hAnsi="Arial" w:cs="Arial"/>
           <w:i/>
           <w:sz w:val="24"/>
         </w:rPr>
-        <w:t>programmation et scripts: organigramme, architecture du programme, découpage modulaire, entrées-sorties des modules, pseudo-code</w:t>
-      </w:r>
+        <w:t>programmation</w:t>
+      </w:r>
+      <w:proofErr w:type="gramEnd"/>
       <w:r>
         <w:rPr>
           <w:rFonts w:ascii="Arial" w:hAnsi="Arial" w:cs="Arial"/>
           <w:i/>
           <w:sz w:val="24"/>
         </w:rPr>
+        <w:t xml:space="preserve"> et scripts: organigramme, architecture du programme, découpage modulaire, entrées-sorties des modules, </w:t>
+      </w:r>
+      <w:proofErr w:type="spellStart"/>
+      <w:r>
+        <w:rPr>
+          <w:rFonts w:ascii="Arial" w:hAnsi="Arial" w:cs="Arial"/>
+          <w:i/>
+          <w:sz w:val="24"/>
+        </w:rPr>
+        <w:t>pseudo-code</w:t>
+      </w:r>
+      <w:proofErr w:type="spellEnd"/>
+      <w:r>
+        <w:rPr>
+          <w:rFonts w:ascii="Arial" w:hAnsi="Arial" w:cs="Arial"/>
+          <w:i/>
+          <w:sz w:val="24"/>
+        </w:rPr>
         <w:t xml:space="preserve"> </w:t>
       </w:r>
       <w:r>
@@ -5049,13 +4990,23 @@
         </w:rPr>
         <w:t xml:space="preserve"> </w:t>
       </w:r>
+      <w:proofErr w:type="spellStart"/>
       <w:r>
         <w:rPr>
           <w:rFonts w:ascii="Arial" w:hAnsi="Arial" w:cs="Arial"/>
           <w:i/>
           <w:sz w:val="24"/>
         </w:rPr>
-        <w:t>structogramme…</w:t>
+        <w:t>structogramme</w:t>
+      </w:r>
+      <w:proofErr w:type="spellEnd"/>
+      <w:r>
+        <w:rPr>
+          <w:rFonts w:ascii="Arial" w:hAnsi="Arial" w:cs="Arial"/>
+          <w:i/>
+          <w:sz w:val="24"/>
+        </w:rPr>
+        <w:t>…</w:t>
       </w:r>
     </w:p>
     <w:p>
@@ -5166,7 +5117,7 @@
                     <pic:cNvPicPr/>
                   </pic:nvPicPr>
                   <pic:blipFill>
-                    <a:blip r:embed="rId9" cstate="print">
+                    <a:blip r:embed="rId11" cstate="print">
                       <a:extLst>
                         <a:ext uri="{28A0092B-C50C-407E-A947-70E740481C1C}">
                           <a14:useLocalDpi xmlns:a14="http://schemas.microsoft.com/office/drawing/2010/main" val="0"/>
@@ -5245,7 +5196,7 @@
                     <pic:cNvPicPr/>
                   </pic:nvPicPr>
                   <pic:blipFill>
-                    <a:blip r:embed="rId10" cstate="print">
+                    <a:blip r:embed="rId12" cstate="print">
                       <a:extLst>
                         <a:ext uri="{28A0092B-C50C-407E-A947-70E740481C1C}">
                           <a14:useLocalDpi xmlns:a14="http://schemas.microsoft.com/office/drawing/2010/main" val="0"/>
@@ -5332,7 +5283,7 @@
                     <pic:cNvPicPr/>
                   </pic:nvPicPr>
                   <pic:blipFill>
-                    <a:blip r:embed="rId11">
+                    <a:blip r:embed="rId13">
                       <a:extLst>
                         <a:ext uri="{28A0092B-C50C-407E-A947-70E740481C1C}">
                           <a14:useLocalDpi xmlns:a14="http://schemas.microsoft.com/office/drawing/2010/main" val="0"/>
@@ -5417,7 +5368,7 @@
                     <pic:cNvPicPr/>
                   </pic:nvPicPr>
                   <pic:blipFill>
-                    <a:blip r:embed="rId12">
+                    <a:blip r:embed="rId14">
                       <a:extLst>
                         <a:ext uri="{28A0092B-C50C-407E-A947-70E740481C1C}">
                           <a14:useLocalDpi xmlns:a14="http://schemas.microsoft.com/office/drawing/2010/main" val="0"/>
@@ -6280,6 +6231,9 @@
             <w:tcW w:w="3823" w:type="dxa"/>
           </w:tcPr>
           <w:p>
+            <w:pPr>
+              <w:keepNext/>
+            </w:pPr>
             <w:r>
               <w:t>Action</w:t>
             </w:r>
@@ -6291,6 +6245,7 @@
           </w:tcPr>
           <w:p>
             <w:pPr>
+              <w:keepNext/>
               <w:cnfStyle w:val="100000000000" w:firstRow="1" w:lastRow="0" w:firstColumn="0" w:lastColumn="0" w:oddVBand="0" w:evenVBand="0" w:oddHBand="0" w:evenHBand="0" w:firstRowFirstColumn="0" w:firstRowLastColumn="0" w:lastRowFirstColumn="0" w:lastRowLastColumn="0"/>
             </w:pPr>
             <w:r>
@@ -6304,6 +6259,7 @@
           </w:tcPr>
           <w:p>
             <w:pPr>
+              <w:keepNext/>
               <w:cnfStyle w:val="100000000000" w:firstRow="1" w:lastRow="0" w:firstColumn="0" w:lastColumn="0" w:oddVBand="0" w:evenVBand="0" w:oddHBand="0" w:evenHBand="0" w:firstRowFirstColumn="0" w:firstRowLastColumn="0" w:lastRowFirstColumn="0" w:lastRowLastColumn="0"/>
             </w:pPr>
             <w:r>
@@ -6478,6 +6434,7 @@
             <w:tcW w:w="3823" w:type="dxa"/>
           </w:tcPr>
           <w:p>
+            <w:bookmarkStart w:id="15" w:name="_GoBack" w:colFirst="0" w:colLast="2"/>
             <w:r>
               <w:lastRenderedPageBreak/>
               <w:t>Le joueur clique sur le vocabulaire souhaité</w:t>
@@ -6508,7 +6465,15 @@
           </w:p>
         </w:tc>
       </w:tr>
+      <w:bookmarkEnd w:id="15"/>
     </w:tbl>
+    <w:p>
+      <w:pPr>
+        <w:rPr>
+          <w:highlight w:val="yellow"/>
+        </w:rPr>
+      </w:pPr>
+    </w:p>
     <w:p>
       <w:pPr>
         <w:rPr>
@@ -6726,7 +6691,15 @@
               <w:cnfStyle w:val="000000000000" w:firstRow="0" w:lastRow="0" w:firstColumn="0" w:lastColumn="0" w:oddVBand="0" w:evenVBand="0" w:oddHBand="0" w:evenHBand="0" w:firstRowFirstColumn="0" w:firstRowLastColumn="0" w:lastRowFirstColumn="0" w:lastRowLastColumn="0"/>
             </w:pPr>
             <w:r>
-              <w:t>Pas de vocabulaire retourné par le webservice.</w:t>
+              <w:t xml:space="preserve">Pas de vocabulaire retourné par le </w:t>
+            </w:r>
+            <w:proofErr w:type="spellStart"/>
+            <w:r>
+              <w:t>webservice</w:t>
+            </w:r>
+            <w:proofErr w:type="spellEnd"/>
+            <w:r>
+              <w:t>.</w:t>
             </w:r>
           </w:p>
         </w:tc>
@@ -7033,12 +7006,897 @@
           <w:highlight w:val="yellow"/>
         </w:rPr>
       </w:pPr>
-    </w:p>
-    <w:p>
-      <w:pPr>
+      <w:r>
         <w:rPr>
           <w:highlight w:val="yellow"/>
         </w:rPr>
+        <w:br w:type="page"/>
+      </w:r>
+    </w:p>
+    <w:p>
+      <w:pPr>
+        <w:pStyle w:val="Paragraphedeliste"/>
+        <w:numPr>
+          <w:ilvl w:val="0"/>
+          <w:numId w:val="20"/>
+        </w:numPr>
+        <w:rPr>
+          <w:u w:val="single"/>
+        </w:rPr>
+      </w:pPr>
+      <w:r>
+        <w:rPr>
+          <w:u w:val="single"/>
+        </w:rPr>
+        <w:lastRenderedPageBreak/>
+        <w:t>La partie jeu</w:t>
+      </w:r>
+    </w:p>
+    <w:p>
+      <w:pPr>
+        <w:rPr>
+          <w:u w:val="single"/>
+        </w:rPr>
+      </w:pPr>
+    </w:p>
+    <w:p>
+      <w:pPr>
+        <w:pStyle w:val="Paragraphedeliste"/>
+        <w:numPr>
+          <w:ilvl w:val="1"/>
+          <w:numId w:val="20"/>
+        </w:numPr>
+      </w:pPr>
+      <w:r>
+        <w:t>Prof :</w:t>
+      </w:r>
+    </w:p>
+    <w:p/>
+    <w:p>
+      <w:pPr>
+        <w:pStyle w:val="Paragraphedeliste"/>
+        <w:numPr>
+          <w:ilvl w:val="2"/>
+          <w:numId w:val="20"/>
+        </w:numPr>
+      </w:pPr>
+      <w:r>
+        <w:t>Le prof se déplace de gauche à droite</w:t>
+      </w:r>
+    </w:p>
+    <w:p>
+      <w:pPr>
+        <w:ind w:left="360"/>
+      </w:pPr>
+    </w:p>
+    <w:tbl>
+      <w:tblPr>
+        <w:tblStyle w:val="TableauGrille4-Accentuation1"/>
+        <w:tblW w:w="0" w:type="auto"/>
+        <w:tblLook w:val="04A0" w:firstRow="1" w:lastRow="0" w:firstColumn="1" w:lastColumn="0" w:noHBand="0" w:noVBand="1"/>
+      </w:tblPr>
+      <w:tblGrid>
+        <w:gridCol w:w="3256"/>
+        <w:gridCol w:w="2268"/>
+        <w:gridCol w:w="3536"/>
+      </w:tblGrid>
+      <w:tr>
+        <w:trPr>
+          <w:cnfStyle w:val="100000000000" w:firstRow="1" w:lastRow="0" w:firstColumn="0" w:lastColumn="0" w:oddVBand="0" w:evenVBand="0" w:oddHBand="0" w:evenHBand="0" w:firstRowFirstColumn="0" w:firstRowLastColumn="0" w:lastRowFirstColumn="0" w:lastRowLastColumn="0"/>
+        </w:trPr>
+        <w:tc>
+          <w:tcPr>
+            <w:cnfStyle w:val="001000000000" w:firstRow="0" w:lastRow="0" w:firstColumn="1" w:lastColumn="0" w:oddVBand="0" w:evenVBand="0" w:oddHBand="0" w:evenHBand="0" w:firstRowFirstColumn="0" w:firstRowLastColumn="0" w:lastRowFirstColumn="0" w:lastRowLastColumn="0"/>
+            <w:tcW w:w="3256" w:type="dxa"/>
+          </w:tcPr>
+          <w:p>
+            <w:r>
+              <w:t>Action</w:t>
+            </w:r>
+          </w:p>
+        </w:tc>
+        <w:tc>
+          <w:tcPr>
+            <w:tcW w:w="2268" w:type="dxa"/>
+          </w:tcPr>
+          <w:p>
+            <w:pPr>
+              <w:cnfStyle w:val="100000000000" w:firstRow="1" w:lastRow="0" w:firstColumn="0" w:lastColumn="0" w:oddVBand="0" w:evenVBand="0" w:oddHBand="0" w:evenHBand="0" w:firstRowFirstColumn="0" w:firstRowLastColumn="0" w:lastRowFirstColumn="0" w:lastRowLastColumn="0"/>
+            </w:pPr>
+            <w:r>
+              <w:t>Condition particulière</w:t>
+            </w:r>
+          </w:p>
+        </w:tc>
+        <w:tc>
+          <w:tcPr>
+            <w:tcW w:w="3536" w:type="dxa"/>
+          </w:tcPr>
+          <w:p>
+            <w:pPr>
+              <w:cnfStyle w:val="100000000000" w:firstRow="1" w:lastRow="0" w:firstColumn="0" w:lastColumn="0" w:oddVBand="0" w:evenVBand="0" w:oddHBand="0" w:evenHBand="0" w:firstRowFirstColumn="0" w:firstRowLastColumn="0" w:lastRowFirstColumn="0" w:lastRowLastColumn="0"/>
+            </w:pPr>
+            <w:r>
+              <w:t>Réponse</w:t>
+            </w:r>
+          </w:p>
+        </w:tc>
+      </w:tr>
+      <w:tr>
+        <w:trPr>
+          <w:cnfStyle w:val="000000100000" w:firstRow="0" w:lastRow="0" w:firstColumn="0" w:lastColumn="0" w:oddVBand="0" w:evenVBand="0" w:oddHBand="1" w:evenHBand="0" w:firstRowFirstColumn="0" w:firstRowLastColumn="0" w:lastRowFirstColumn="0" w:lastRowLastColumn="0"/>
+        </w:trPr>
+        <w:tc>
+          <w:tcPr>
+            <w:cnfStyle w:val="001000000000" w:firstRow="0" w:lastRow="0" w:firstColumn="1" w:lastColumn="0" w:oddVBand="0" w:evenVBand="0" w:oddHBand="0" w:evenHBand="0" w:firstRowFirstColumn="0" w:firstRowLastColumn="0" w:lastRowFirstColumn="0" w:lastRowLastColumn="0"/>
+            <w:tcW w:w="3256" w:type="dxa"/>
+          </w:tcPr>
+          <w:p>
+            <w:r>
+              <w:t>Le joueur appuie sur une partie précise à gauche de l’écran.</w:t>
+            </w:r>
+          </w:p>
+        </w:tc>
+        <w:tc>
+          <w:tcPr>
+            <w:tcW w:w="2268" w:type="dxa"/>
+          </w:tcPr>
+          <w:p>
+            <w:pPr>
+              <w:cnfStyle w:val="000000100000" w:firstRow="0" w:lastRow="0" w:firstColumn="0" w:lastColumn="0" w:oddVBand="0" w:evenVBand="0" w:oddHBand="1" w:evenHBand="0" w:firstRowFirstColumn="0" w:firstRowLastColumn="0" w:lastRowFirstColumn="0" w:lastRowLastColumn="0"/>
+            </w:pPr>
+            <w:r>
+              <w:t>L’endroit appuyé doit être au même niveau que le prof.</w:t>
+            </w:r>
+          </w:p>
+        </w:tc>
+        <w:tc>
+          <w:tcPr>
+            <w:tcW w:w="3536" w:type="dxa"/>
+          </w:tcPr>
+          <w:p>
+            <w:pPr>
+              <w:cnfStyle w:val="000000100000" w:firstRow="0" w:lastRow="0" w:firstColumn="0" w:lastColumn="0" w:oddVBand="0" w:evenVBand="0" w:oddHBand="1" w:evenHBand="0" w:firstRowFirstColumn="0" w:firstRowLastColumn="0" w:lastRowFirstColumn="0" w:lastRowLastColumn="0"/>
+            </w:pPr>
+            <w:r>
+              <w:t>Le prof bouge petit à petit vers sa gauche.</w:t>
+            </w:r>
+          </w:p>
+        </w:tc>
+      </w:tr>
+      <w:tr>
+        <w:tc>
+          <w:tcPr>
+            <w:cnfStyle w:val="001000000000" w:firstRow="0" w:lastRow="0" w:firstColumn="1" w:lastColumn="0" w:oddVBand="0" w:evenVBand="0" w:oddHBand="0" w:evenHBand="0" w:firstRowFirstColumn="0" w:firstRowLastColumn="0" w:lastRowFirstColumn="0" w:lastRowLastColumn="0"/>
+            <w:tcW w:w="3256" w:type="dxa"/>
+          </w:tcPr>
+          <w:p>
+            <w:r>
+              <w:t>Le joueur appuie sur une partie précise à gauche de l’écran.</w:t>
+            </w:r>
+          </w:p>
+        </w:tc>
+        <w:tc>
+          <w:tcPr>
+            <w:tcW w:w="2268" w:type="dxa"/>
+          </w:tcPr>
+          <w:p>
+            <w:pPr>
+              <w:cnfStyle w:val="000000000000" w:firstRow="0" w:lastRow="0" w:firstColumn="0" w:lastColumn="0" w:oddVBand="0" w:evenVBand="0" w:oddHBand="0" w:evenHBand="0" w:firstRowFirstColumn="0" w:firstRowLastColumn="0" w:lastRowFirstColumn="0" w:lastRowLastColumn="0"/>
+            </w:pPr>
+            <w:r>
+              <w:t>L’endroit appuyé doit être au même niveau que le prof</w:t>
+            </w:r>
+            <w:r>
+              <w:t>.</w:t>
+            </w:r>
+          </w:p>
+        </w:tc>
+        <w:tc>
+          <w:tcPr>
+            <w:tcW w:w="3536" w:type="dxa"/>
+          </w:tcPr>
+          <w:p>
+            <w:pPr>
+              <w:cnfStyle w:val="000000000000" w:firstRow="0" w:lastRow="0" w:firstColumn="0" w:lastColumn="0" w:oddVBand="0" w:evenVBand="0" w:oddHBand="0" w:evenHBand="0" w:firstRowFirstColumn="0" w:firstRowLastColumn="0" w:lastRowFirstColumn="0" w:lastRowLastColumn="0"/>
+            </w:pPr>
+            <w:r>
+              <w:t xml:space="preserve">Le prof bouge petit à petit vers sa </w:t>
+            </w:r>
+            <w:r>
+              <w:t>droite</w:t>
+            </w:r>
+            <w:r>
+              <w:t>.</w:t>
+            </w:r>
+          </w:p>
+        </w:tc>
+      </w:tr>
+    </w:tbl>
+    <w:p>
+      <w:pPr>
+        <w:ind w:left="360"/>
+      </w:pPr>
+    </w:p>
+    <w:p>
+      <w:pPr>
+        <w:pStyle w:val="Paragraphedeliste"/>
+        <w:numPr>
+          <w:ilvl w:val="2"/>
+          <w:numId w:val="20"/>
+        </w:numPr>
+      </w:pPr>
+      <w:r>
+        <w:t>Le prof choisit un mot</w:t>
+      </w:r>
+    </w:p>
+    <w:p>
+      <w:pPr>
+        <w:rPr>
+          <w:u w:val="single"/>
+        </w:rPr>
+      </w:pPr>
+    </w:p>
+    <w:tbl>
+      <w:tblPr>
+        <w:tblStyle w:val="TableauGrille4-Accentuation1"/>
+        <w:tblW w:w="0" w:type="auto"/>
+        <w:tblLook w:val="04A0" w:firstRow="1" w:lastRow="0" w:firstColumn="1" w:lastColumn="0" w:noHBand="0" w:noVBand="1"/>
+      </w:tblPr>
+      <w:tblGrid>
+        <w:gridCol w:w="2547"/>
+        <w:gridCol w:w="3260"/>
+        <w:gridCol w:w="3253"/>
+      </w:tblGrid>
+      <w:tr>
+        <w:trPr>
+          <w:cnfStyle w:val="100000000000" w:firstRow="1" w:lastRow="0" w:firstColumn="0" w:lastColumn="0" w:oddVBand="0" w:evenVBand="0" w:oddHBand="0" w:evenHBand="0" w:firstRowFirstColumn="0" w:firstRowLastColumn="0" w:lastRowFirstColumn="0" w:lastRowLastColumn="0"/>
+        </w:trPr>
+        <w:tc>
+          <w:tcPr>
+            <w:cnfStyle w:val="001000000000" w:firstRow="0" w:lastRow="0" w:firstColumn="1" w:lastColumn="0" w:oddVBand="0" w:evenVBand="0" w:oddHBand="0" w:evenHBand="0" w:firstRowFirstColumn="0" w:firstRowLastColumn="0" w:lastRowFirstColumn="0" w:lastRowLastColumn="0"/>
+            <w:tcW w:w="2547" w:type="dxa"/>
+          </w:tcPr>
+          <w:p>
+            <w:r>
+              <w:t>Action</w:t>
+            </w:r>
+          </w:p>
+        </w:tc>
+        <w:tc>
+          <w:tcPr>
+            <w:tcW w:w="3260" w:type="dxa"/>
+          </w:tcPr>
+          <w:p>
+            <w:pPr>
+              <w:cnfStyle w:val="100000000000" w:firstRow="1" w:lastRow="0" w:firstColumn="0" w:lastColumn="0" w:oddVBand="0" w:evenVBand="0" w:oddHBand="0" w:evenHBand="0" w:firstRowFirstColumn="0" w:firstRowLastColumn="0" w:lastRowFirstColumn="0" w:lastRowLastColumn="0"/>
+            </w:pPr>
+            <w:r>
+              <w:t>Condition particulière</w:t>
+            </w:r>
+          </w:p>
+        </w:tc>
+        <w:tc>
+          <w:tcPr>
+            <w:tcW w:w="3253" w:type="dxa"/>
+          </w:tcPr>
+          <w:p>
+            <w:pPr>
+              <w:cnfStyle w:val="100000000000" w:firstRow="1" w:lastRow="0" w:firstColumn="0" w:lastColumn="0" w:oddVBand="0" w:evenVBand="0" w:oddHBand="0" w:evenHBand="0" w:firstRowFirstColumn="0" w:firstRowLastColumn="0" w:lastRowFirstColumn="0" w:lastRowLastColumn="0"/>
+            </w:pPr>
+            <w:r>
+              <w:t>Réponse</w:t>
+            </w:r>
+          </w:p>
+        </w:tc>
+      </w:tr>
+      <w:tr>
+        <w:trPr>
+          <w:cnfStyle w:val="000000100000" w:firstRow="0" w:lastRow="0" w:firstColumn="0" w:lastColumn="0" w:oddVBand="0" w:evenVBand="0" w:oddHBand="1" w:evenHBand="0" w:firstRowFirstColumn="0" w:firstRowLastColumn="0" w:lastRowFirstColumn="0" w:lastRowLastColumn="0"/>
+        </w:trPr>
+        <w:tc>
+          <w:tcPr>
+            <w:cnfStyle w:val="001000000000" w:firstRow="0" w:lastRow="0" w:firstColumn="1" w:lastColumn="0" w:oddVBand="0" w:evenVBand="0" w:oddHBand="0" w:evenHBand="0" w:firstRowFirstColumn="0" w:firstRowLastColumn="0" w:lastRowFirstColumn="0" w:lastRowLastColumn="0"/>
+            <w:tcW w:w="2547" w:type="dxa"/>
+          </w:tcPr>
+          <w:p>
+            <w:r>
+              <w:t xml:space="preserve">Le joueur </w:t>
+            </w:r>
+            <w:r>
+              <w:t>appuie sur une partie précise à gauche de l’écran.</w:t>
+            </w:r>
+          </w:p>
+        </w:tc>
+        <w:tc>
+          <w:tcPr>
+            <w:tcW w:w="3260" w:type="dxa"/>
+          </w:tcPr>
+          <w:p>
+            <w:pPr>
+              <w:cnfStyle w:val="000000100000" w:firstRow="0" w:lastRow="0" w:firstColumn="0" w:lastColumn="0" w:oddVBand="0" w:evenVBand="0" w:oddHBand="1" w:evenHBand="0" w:firstRowFirstColumn="0" w:firstRowLastColumn="0" w:lastRowFirstColumn="0" w:lastRowLastColumn="0"/>
+            </w:pPr>
+            <w:r>
+              <w:t>L’endroit appuyé doit être au même niveau que le prof.</w:t>
+            </w:r>
+          </w:p>
+        </w:tc>
+        <w:tc>
+          <w:tcPr>
+            <w:tcW w:w="3253" w:type="dxa"/>
+          </w:tcPr>
+          <w:p>
+            <w:pPr>
+              <w:cnfStyle w:val="000000100000" w:firstRow="0" w:lastRow="0" w:firstColumn="0" w:lastColumn="0" w:oddVBand="0" w:evenVBand="0" w:oddHBand="1" w:evenHBand="0" w:firstRowFirstColumn="0" w:firstRowLastColumn="0" w:lastRowFirstColumn="0" w:lastRowLastColumn="0"/>
+            </w:pPr>
+            <w:r>
+              <w:t>Le prof bouge petit à petit vers sa gauche.</w:t>
+            </w:r>
+          </w:p>
+        </w:tc>
+      </w:tr>
+      <w:tr>
+        <w:tc>
+          <w:tcPr>
+            <w:cnfStyle w:val="001000000000" w:firstRow="0" w:lastRow="0" w:firstColumn="1" w:lastColumn="0" w:oddVBand="0" w:evenVBand="0" w:oddHBand="0" w:evenHBand="0" w:firstRowFirstColumn="0" w:firstRowLastColumn="0" w:lastRowFirstColumn="0" w:lastRowLastColumn="0"/>
+            <w:tcW w:w="2547" w:type="dxa"/>
+          </w:tcPr>
+          <w:p>
+            <w:r>
+              <w:t xml:space="preserve">Le </w:t>
+            </w:r>
+            <w:r>
+              <w:t>joueur appuie sur le mot en dessous.</w:t>
+            </w:r>
+          </w:p>
+        </w:tc>
+        <w:tc>
+          <w:tcPr>
+            <w:tcW w:w="3260" w:type="dxa"/>
+          </w:tcPr>
+          <w:p>
+            <w:pPr>
+              <w:cnfStyle w:val="000000000000" w:firstRow="0" w:lastRow="0" w:firstColumn="0" w:lastColumn="0" w:oddVBand="0" w:evenVBand="0" w:oddHBand="0" w:evenHBand="0" w:firstRowFirstColumn="0" w:firstRowLastColumn="0" w:lastRowFirstColumn="0" w:lastRowLastColumn="0"/>
+            </w:pPr>
+            <w:r>
+              <w:t>Le prof doit être au-dessus du rectangle.</w:t>
+            </w:r>
+          </w:p>
+        </w:tc>
+        <w:tc>
+          <w:tcPr>
+            <w:tcW w:w="3253" w:type="dxa"/>
+          </w:tcPr>
+          <w:p>
+            <w:pPr>
+              <w:cnfStyle w:val="000000000000" w:firstRow="0" w:lastRow="0" w:firstColumn="0" w:lastColumn="0" w:oddVBand="0" w:evenVBand="0" w:oddHBand="0" w:evenHBand="0" w:firstRowFirstColumn="0" w:firstRowLastColumn="0" w:lastRowFirstColumn="0" w:lastRowLastColumn="0"/>
+            </w:pPr>
+            <w:r>
+              <w:t>Un avion en papier se forme en face du professeur.</w:t>
+            </w:r>
+          </w:p>
+        </w:tc>
+      </w:tr>
+    </w:tbl>
+    <w:p>
+      <w:pPr>
+        <w:rPr>
+          <w:u w:val="single"/>
+        </w:rPr>
+      </w:pPr>
+    </w:p>
+    <w:p>
+      <w:pPr>
+        <w:pStyle w:val="Paragraphedeliste"/>
+        <w:numPr>
+          <w:ilvl w:val="2"/>
+          <w:numId w:val="20"/>
+        </w:numPr>
+      </w:pPr>
+      <w:r>
+        <w:t>Le prof lance un avion en papier</w:t>
+      </w:r>
+    </w:p>
+    <w:p/>
+    <w:tbl>
+      <w:tblPr>
+        <w:tblStyle w:val="TableauGrille4-Accentuation1"/>
+        <w:tblW w:w="0" w:type="auto"/>
+        <w:tblLook w:val="04A0" w:firstRow="1" w:lastRow="0" w:firstColumn="1" w:lastColumn="0" w:noHBand="0" w:noVBand="1"/>
+      </w:tblPr>
+      <w:tblGrid>
+        <w:gridCol w:w="2547"/>
+        <w:gridCol w:w="3260"/>
+        <w:gridCol w:w="3253"/>
+      </w:tblGrid>
+      <w:tr>
+        <w:trPr>
+          <w:cnfStyle w:val="100000000000" w:firstRow="1" w:lastRow="0" w:firstColumn="0" w:lastColumn="0" w:oddVBand="0" w:evenVBand="0" w:oddHBand="0" w:evenHBand="0" w:firstRowFirstColumn="0" w:firstRowLastColumn="0" w:lastRowFirstColumn="0" w:lastRowLastColumn="0"/>
+        </w:trPr>
+        <w:tc>
+          <w:tcPr>
+            <w:cnfStyle w:val="001000000000" w:firstRow="0" w:lastRow="0" w:firstColumn="1" w:lastColumn="0" w:oddVBand="0" w:evenVBand="0" w:oddHBand="0" w:evenHBand="0" w:firstRowFirstColumn="0" w:firstRowLastColumn="0" w:lastRowFirstColumn="0" w:lastRowLastColumn="0"/>
+            <w:tcW w:w="2547" w:type="dxa"/>
+          </w:tcPr>
+          <w:p>
+            <w:r>
+              <w:t>Action</w:t>
+            </w:r>
+          </w:p>
+        </w:tc>
+        <w:tc>
+          <w:tcPr>
+            <w:tcW w:w="3260" w:type="dxa"/>
+          </w:tcPr>
+          <w:p>
+            <w:pPr>
+              <w:cnfStyle w:val="100000000000" w:firstRow="1" w:lastRow="0" w:firstColumn="0" w:lastColumn="0" w:oddVBand="0" w:evenVBand="0" w:oddHBand="0" w:evenHBand="0" w:firstRowFirstColumn="0" w:firstRowLastColumn="0" w:lastRowFirstColumn="0" w:lastRowLastColumn="0"/>
+            </w:pPr>
+            <w:r>
+              <w:t>Condition particulière</w:t>
+            </w:r>
+          </w:p>
+        </w:tc>
+        <w:tc>
+          <w:tcPr>
+            <w:tcW w:w="3253" w:type="dxa"/>
+          </w:tcPr>
+          <w:p>
+            <w:pPr>
+              <w:cnfStyle w:val="100000000000" w:firstRow="1" w:lastRow="0" w:firstColumn="0" w:lastColumn="0" w:oddVBand="0" w:evenVBand="0" w:oddHBand="0" w:evenHBand="0" w:firstRowFirstColumn="0" w:firstRowLastColumn="0" w:lastRowFirstColumn="0" w:lastRowLastColumn="0"/>
+            </w:pPr>
+            <w:r>
+              <w:t>Réponse</w:t>
+            </w:r>
+          </w:p>
+        </w:tc>
+      </w:tr>
+      <w:tr>
+        <w:trPr>
+          <w:cnfStyle w:val="000000100000" w:firstRow="0" w:lastRow="0" w:firstColumn="0" w:lastColumn="0" w:oddVBand="0" w:evenVBand="0" w:oddHBand="1" w:evenHBand="0" w:firstRowFirstColumn="0" w:firstRowLastColumn="0" w:lastRowFirstColumn="0" w:lastRowLastColumn="0"/>
+        </w:trPr>
+        <w:tc>
+          <w:tcPr>
+            <w:cnfStyle w:val="001000000000" w:firstRow="0" w:lastRow="0" w:firstColumn="1" w:lastColumn="0" w:oddVBand="0" w:evenVBand="0" w:oddHBand="0" w:evenHBand="0" w:firstRowFirstColumn="0" w:firstRowLastColumn="0" w:lastRowFirstColumn="0" w:lastRowLastColumn="0"/>
+            <w:tcW w:w="2547" w:type="dxa"/>
+          </w:tcPr>
+          <w:p>
+            <w:r>
+              <w:t>Le joueur appuie sur une partie précise à gauche de l’écran.</w:t>
+            </w:r>
+          </w:p>
+        </w:tc>
+        <w:tc>
+          <w:tcPr>
+            <w:tcW w:w="3260" w:type="dxa"/>
+          </w:tcPr>
+          <w:p>
+            <w:pPr>
+              <w:cnfStyle w:val="000000100000" w:firstRow="0" w:lastRow="0" w:firstColumn="0" w:lastColumn="0" w:oddVBand="0" w:evenVBand="0" w:oddHBand="1" w:evenHBand="0" w:firstRowFirstColumn="0" w:firstRowLastColumn="0" w:lastRowFirstColumn="0" w:lastRowLastColumn="0"/>
+            </w:pPr>
+            <w:r>
+              <w:t>L’endroit appuyé doit être au même niveau que le prof.</w:t>
+            </w:r>
+          </w:p>
+        </w:tc>
+        <w:tc>
+          <w:tcPr>
+            <w:tcW w:w="3253" w:type="dxa"/>
+          </w:tcPr>
+          <w:p>
+            <w:pPr>
+              <w:cnfStyle w:val="000000100000" w:firstRow="0" w:lastRow="0" w:firstColumn="0" w:lastColumn="0" w:oddVBand="0" w:evenVBand="0" w:oddHBand="1" w:evenHBand="0" w:firstRowFirstColumn="0" w:firstRowLastColumn="0" w:lastRowFirstColumn="0" w:lastRowLastColumn="0"/>
+            </w:pPr>
+            <w:r>
+              <w:t>Le prof bouge petit à petit vers sa gauche.</w:t>
+            </w:r>
+          </w:p>
+        </w:tc>
+      </w:tr>
+      <w:tr>
+        <w:tc>
+          <w:tcPr>
+            <w:cnfStyle w:val="001000000000" w:firstRow="0" w:lastRow="0" w:firstColumn="1" w:lastColumn="0" w:oddVBand="0" w:evenVBand="0" w:oddHBand="0" w:evenHBand="0" w:firstRowFirstColumn="0" w:firstRowLastColumn="0" w:lastRowFirstColumn="0" w:lastRowLastColumn="0"/>
+            <w:tcW w:w="2547" w:type="dxa"/>
+          </w:tcPr>
+          <w:p>
+            <w:r>
+              <w:t>Le joueur appuie sur le mot en dessous.</w:t>
+            </w:r>
+          </w:p>
+        </w:tc>
+        <w:tc>
+          <w:tcPr>
+            <w:tcW w:w="3260" w:type="dxa"/>
+          </w:tcPr>
+          <w:p>
+            <w:pPr>
+              <w:cnfStyle w:val="000000000000" w:firstRow="0" w:lastRow="0" w:firstColumn="0" w:lastColumn="0" w:oddVBand="0" w:evenVBand="0" w:oddHBand="0" w:evenHBand="0" w:firstRowFirstColumn="0" w:firstRowLastColumn="0" w:lastRowFirstColumn="0" w:lastRowLastColumn="0"/>
+            </w:pPr>
+            <w:r>
+              <w:t>Le prof doit être au-dessus du rectangle.</w:t>
+            </w:r>
+          </w:p>
+        </w:tc>
+        <w:tc>
+          <w:tcPr>
+            <w:tcW w:w="3253" w:type="dxa"/>
+          </w:tcPr>
+          <w:p>
+            <w:pPr>
+              <w:cnfStyle w:val="000000000000" w:firstRow="0" w:lastRow="0" w:firstColumn="0" w:lastColumn="0" w:oddVBand="0" w:evenVBand="0" w:oddHBand="0" w:evenHBand="0" w:firstRowFirstColumn="0" w:firstRowLastColumn="0" w:lastRowFirstColumn="0" w:lastRowLastColumn="0"/>
+            </w:pPr>
+            <w:r>
+              <w:t>Un avion en papier se forme en face du professeur.</w:t>
+            </w:r>
+          </w:p>
+        </w:tc>
+      </w:tr>
+      <w:tr>
+        <w:trPr>
+          <w:cnfStyle w:val="000000100000" w:firstRow="0" w:lastRow="0" w:firstColumn="0" w:lastColumn="0" w:oddVBand="0" w:evenVBand="0" w:oddHBand="1" w:evenHBand="0" w:firstRowFirstColumn="0" w:firstRowLastColumn="0" w:lastRowFirstColumn="0" w:lastRowLastColumn="0"/>
+        </w:trPr>
+        <w:tc>
+          <w:tcPr>
+            <w:cnfStyle w:val="001000000000" w:firstRow="0" w:lastRow="0" w:firstColumn="1" w:lastColumn="0" w:oddVBand="0" w:evenVBand="0" w:oddHBand="0" w:evenHBand="0" w:firstRowFirstColumn="0" w:firstRowLastColumn="0" w:lastRowFirstColumn="0" w:lastRowLastColumn="0"/>
+            <w:tcW w:w="2547" w:type="dxa"/>
+          </w:tcPr>
+          <w:p>
+            <w:r>
+              <w:t>Le joueur appuie sur l’avion en papier.</w:t>
+            </w:r>
+          </w:p>
+        </w:tc>
+        <w:tc>
+          <w:tcPr>
+            <w:tcW w:w="3260" w:type="dxa"/>
+          </w:tcPr>
+          <w:p>
+            <w:pPr>
+              <w:cnfStyle w:val="000000100000" w:firstRow="0" w:lastRow="0" w:firstColumn="0" w:lastColumn="0" w:oddVBand="0" w:evenVBand="0" w:oddHBand="1" w:evenHBand="0" w:firstRowFirstColumn="0" w:firstRowLastColumn="0" w:lastRowFirstColumn="0" w:lastRowLastColumn="0"/>
+            </w:pPr>
+            <w:r>
+              <w:t>Attendre que la fabrication de l’avion en papier se termine.</w:t>
+            </w:r>
+          </w:p>
+        </w:tc>
+        <w:tc>
+          <w:tcPr>
+            <w:tcW w:w="3253" w:type="dxa"/>
+          </w:tcPr>
+          <w:p>
+            <w:pPr>
+              <w:cnfStyle w:val="000000100000" w:firstRow="0" w:lastRow="0" w:firstColumn="0" w:lastColumn="0" w:oddVBand="0" w:evenVBand="0" w:oddHBand="1" w:evenHBand="0" w:firstRowFirstColumn="0" w:firstRowLastColumn="0" w:lastRowFirstColumn="0" w:lastRowLastColumn="0"/>
+            </w:pPr>
+            <w:r>
+              <w:t>L’avion en papier se dirige verticalement sans se déplacer.</w:t>
+            </w:r>
+          </w:p>
+        </w:tc>
+      </w:tr>
+    </w:tbl>
+    <w:p/>
+    <w:p>
+      <w:r>
+        <w:br w:type="page"/>
+      </w:r>
+    </w:p>
+    <w:p>
+      <w:pPr>
+        <w:pStyle w:val="Paragraphedeliste"/>
+        <w:numPr>
+          <w:ilvl w:val="2"/>
+          <w:numId w:val="20"/>
+        </w:numPr>
+      </w:pPr>
+      <w:r>
+        <w:lastRenderedPageBreak/>
+        <w:t>L</w:t>
+      </w:r>
+      <w:r>
+        <w:t>e prof a envoyé tous les élèves en pause</w:t>
+      </w:r>
+    </w:p>
+    <w:p/>
+    <w:tbl>
+      <w:tblPr>
+        <w:tblStyle w:val="TableauGrille4-Accentuation1"/>
+        <w:tblW w:w="0" w:type="auto"/>
+        <w:tblLook w:val="04A0" w:firstRow="1" w:lastRow="0" w:firstColumn="1" w:lastColumn="0" w:noHBand="0" w:noVBand="1"/>
+      </w:tblPr>
+      <w:tblGrid>
+        <w:gridCol w:w="2547"/>
+        <w:gridCol w:w="3260"/>
+        <w:gridCol w:w="3253"/>
+      </w:tblGrid>
+      <w:tr>
+        <w:trPr>
+          <w:cnfStyle w:val="100000000000" w:firstRow="1" w:lastRow="0" w:firstColumn="0" w:lastColumn="0" w:oddVBand="0" w:evenVBand="0" w:oddHBand="0" w:evenHBand="0" w:firstRowFirstColumn="0" w:firstRowLastColumn="0" w:lastRowFirstColumn="0" w:lastRowLastColumn="0"/>
+        </w:trPr>
+        <w:tc>
+          <w:tcPr>
+            <w:cnfStyle w:val="001000000000" w:firstRow="0" w:lastRow="0" w:firstColumn="1" w:lastColumn="0" w:oddVBand="0" w:evenVBand="0" w:oddHBand="0" w:evenHBand="0" w:firstRowFirstColumn="0" w:firstRowLastColumn="0" w:lastRowFirstColumn="0" w:lastRowLastColumn="0"/>
+            <w:tcW w:w="2547" w:type="dxa"/>
+          </w:tcPr>
+          <w:p>
+            <w:pPr>
+              <w:keepNext/>
+            </w:pPr>
+            <w:r>
+              <w:t>Action</w:t>
+            </w:r>
+          </w:p>
+        </w:tc>
+        <w:tc>
+          <w:tcPr>
+            <w:tcW w:w="3260" w:type="dxa"/>
+          </w:tcPr>
+          <w:p>
+            <w:pPr>
+              <w:keepNext/>
+              <w:cnfStyle w:val="100000000000" w:firstRow="1" w:lastRow="0" w:firstColumn="0" w:lastColumn="0" w:oddVBand="0" w:evenVBand="0" w:oddHBand="0" w:evenHBand="0" w:firstRowFirstColumn="0" w:firstRowLastColumn="0" w:lastRowFirstColumn="0" w:lastRowLastColumn="0"/>
+            </w:pPr>
+            <w:r>
+              <w:t>Condition particulière</w:t>
+            </w:r>
+          </w:p>
+        </w:tc>
+        <w:tc>
+          <w:tcPr>
+            <w:tcW w:w="3253" w:type="dxa"/>
+          </w:tcPr>
+          <w:p>
+            <w:pPr>
+              <w:keepNext/>
+              <w:cnfStyle w:val="100000000000" w:firstRow="1" w:lastRow="0" w:firstColumn="0" w:lastColumn="0" w:oddVBand="0" w:evenVBand="0" w:oddHBand="0" w:evenHBand="0" w:firstRowFirstColumn="0" w:firstRowLastColumn="0" w:lastRowFirstColumn="0" w:lastRowLastColumn="0"/>
+            </w:pPr>
+            <w:r>
+              <w:t>Réponse</w:t>
+            </w:r>
+          </w:p>
+        </w:tc>
+      </w:tr>
+      <w:tr>
+        <w:trPr>
+          <w:cnfStyle w:val="000000100000" w:firstRow="0" w:lastRow="0" w:firstColumn="0" w:lastColumn="0" w:oddVBand="0" w:evenVBand="0" w:oddHBand="1" w:evenHBand="0" w:firstRowFirstColumn="0" w:firstRowLastColumn="0" w:lastRowFirstColumn="0" w:lastRowLastColumn="0"/>
+        </w:trPr>
+        <w:tc>
+          <w:tcPr>
+            <w:cnfStyle w:val="001000000000" w:firstRow="0" w:lastRow="0" w:firstColumn="1" w:lastColumn="0" w:oddVBand="0" w:evenVBand="0" w:oddHBand="0" w:evenHBand="0" w:firstRowFirstColumn="0" w:firstRowLastColumn="0" w:lastRowFirstColumn="0" w:lastRowLastColumn="0"/>
+            <w:tcW w:w="2547" w:type="dxa"/>
+          </w:tcPr>
+          <w:p>
+            <w:r>
+              <w:t>Le joueur joue sa partie.</w:t>
+            </w:r>
+          </w:p>
+        </w:tc>
+        <w:tc>
+          <w:tcPr>
+            <w:tcW w:w="3260" w:type="dxa"/>
+          </w:tcPr>
+          <w:p>
+            <w:pPr>
+              <w:cnfStyle w:val="000000100000" w:firstRow="0" w:lastRow="0" w:firstColumn="0" w:lastColumn="0" w:oddVBand="0" w:evenVBand="0" w:oddHBand="1" w:evenHBand="0" w:firstRowFirstColumn="0" w:firstRowLastColumn="0" w:lastRowFirstColumn="0" w:lastRowLastColumn="0"/>
+            </w:pPr>
+          </w:p>
+        </w:tc>
+        <w:tc>
+          <w:tcPr>
+            <w:tcW w:w="3253" w:type="dxa"/>
+          </w:tcPr>
+          <w:p>
+            <w:pPr>
+              <w:cnfStyle w:val="000000100000" w:firstRow="0" w:lastRow="0" w:firstColumn="0" w:lastColumn="0" w:oddVBand="0" w:evenVBand="0" w:oddHBand="1" w:evenHBand="0" w:firstRowFirstColumn="0" w:firstRowLastColumn="0" w:lastRowFirstColumn="0" w:lastRowLastColumn="0"/>
+            </w:pPr>
+            <w:r>
+              <w:t>Le prof lance des avions en papier, les élèves avancent.</w:t>
+            </w:r>
+          </w:p>
+        </w:tc>
+      </w:tr>
+      <w:tr>
+        <w:tc>
+          <w:tcPr>
+            <w:cnfStyle w:val="001000000000" w:firstRow="0" w:lastRow="0" w:firstColumn="1" w:lastColumn="0" w:oddVBand="0" w:evenVBand="0" w:oddHBand="0" w:evenHBand="0" w:firstRowFirstColumn="0" w:firstRowLastColumn="0" w:lastRowFirstColumn="0" w:lastRowLastColumn="0"/>
+            <w:tcW w:w="2547" w:type="dxa"/>
+          </w:tcPr>
+          <w:p>
+            <w:r>
+              <w:t>-</w:t>
+            </w:r>
+          </w:p>
+        </w:tc>
+        <w:tc>
+          <w:tcPr>
+            <w:tcW w:w="3260" w:type="dxa"/>
+          </w:tcPr>
+          <w:p>
+            <w:pPr>
+              <w:cnfStyle w:val="000000000000" w:firstRow="0" w:lastRow="0" w:firstColumn="0" w:lastColumn="0" w:oddVBand="0" w:evenVBand="0" w:oddHBand="0" w:evenHBand="0" w:firstRowFirstColumn="0" w:firstRowLastColumn="0" w:lastRowFirstColumn="0" w:lastRowLastColumn="0"/>
+            </w:pPr>
+            <w:r>
+              <w:t>Tous les élèves ont été envoyés en pause.</w:t>
+            </w:r>
+          </w:p>
+        </w:tc>
+        <w:tc>
+          <w:tcPr>
+            <w:tcW w:w="3253" w:type="dxa"/>
+          </w:tcPr>
+          <w:p>
+            <w:pPr>
+              <w:cnfStyle w:val="000000000000" w:firstRow="0" w:lastRow="0" w:firstColumn="0" w:lastColumn="0" w:oddVBand="0" w:evenVBand="0" w:oddHBand="0" w:evenHBand="0" w:firstRowFirstColumn="0" w:firstRowLastColumn="0" w:lastRowFirstColumn="0" w:lastRowLastColumn="0"/>
+            </w:pPr>
+            <w:r>
+              <w:t>Un écran « Bien joué ! » s’affiche en indiquant le score du joueur ainsi que la possibilité de rejouer ou de changer la langue.</w:t>
+            </w:r>
+          </w:p>
+        </w:tc>
+      </w:tr>
+    </w:tbl>
+    <w:p>
+      <w:pPr>
+        <w:rPr>
+          <w:u w:val="single"/>
+        </w:rPr>
+      </w:pPr>
+    </w:p>
+    <w:p>
+      <w:pPr>
+        <w:pStyle w:val="Paragraphedeliste"/>
+        <w:numPr>
+          <w:ilvl w:val="2"/>
+          <w:numId w:val="20"/>
+        </w:numPr>
+      </w:pPr>
+      <w:r>
+        <w:t>L’élève atteint le prof</w:t>
+      </w:r>
+    </w:p>
+    <w:p/>
+    <w:tbl>
+      <w:tblPr>
+        <w:tblStyle w:val="TableauGrille4-Accentuation1"/>
+        <w:tblW w:w="0" w:type="auto"/>
+        <w:tblLook w:val="04A0" w:firstRow="1" w:lastRow="0" w:firstColumn="1" w:lastColumn="0" w:noHBand="0" w:noVBand="1"/>
+      </w:tblPr>
+      <w:tblGrid>
+        <w:gridCol w:w="2547"/>
+        <w:gridCol w:w="3260"/>
+        <w:gridCol w:w="3253"/>
+      </w:tblGrid>
+      <w:tr>
+        <w:trPr>
+          <w:cnfStyle w:val="100000000000" w:firstRow="1" w:lastRow="0" w:firstColumn="0" w:lastColumn="0" w:oddVBand="0" w:evenVBand="0" w:oddHBand="0" w:evenHBand="0" w:firstRowFirstColumn="0" w:firstRowLastColumn="0" w:lastRowFirstColumn="0" w:lastRowLastColumn="0"/>
+        </w:trPr>
+        <w:tc>
+          <w:tcPr>
+            <w:cnfStyle w:val="001000000000" w:firstRow="0" w:lastRow="0" w:firstColumn="1" w:lastColumn="0" w:oddVBand="0" w:evenVBand="0" w:oddHBand="0" w:evenHBand="0" w:firstRowFirstColumn="0" w:firstRowLastColumn="0" w:lastRowFirstColumn="0" w:lastRowLastColumn="0"/>
+            <w:tcW w:w="2547" w:type="dxa"/>
+          </w:tcPr>
+          <w:p>
+            <w:pPr>
+              <w:keepNext/>
+            </w:pPr>
+            <w:r>
+              <w:t>Action</w:t>
+            </w:r>
+          </w:p>
+        </w:tc>
+        <w:tc>
+          <w:tcPr>
+            <w:tcW w:w="3260" w:type="dxa"/>
+          </w:tcPr>
+          <w:p>
+            <w:pPr>
+              <w:keepNext/>
+              <w:cnfStyle w:val="100000000000" w:firstRow="1" w:lastRow="0" w:firstColumn="0" w:lastColumn="0" w:oddVBand="0" w:evenVBand="0" w:oddHBand="0" w:evenHBand="0" w:firstRowFirstColumn="0" w:firstRowLastColumn="0" w:lastRowFirstColumn="0" w:lastRowLastColumn="0"/>
+            </w:pPr>
+            <w:r>
+              <w:t>Condition particulière</w:t>
+            </w:r>
+          </w:p>
+        </w:tc>
+        <w:tc>
+          <w:tcPr>
+            <w:tcW w:w="3253" w:type="dxa"/>
+          </w:tcPr>
+          <w:p>
+            <w:pPr>
+              <w:keepNext/>
+              <w:cnfStyle w:val="100000000000" w:firstRow="1" w:lastRow="0" w:firstColumn="0" w:lastColumn="0" w:oddVBand="0" w:evenVBand="0" w:oddHBand="0" w:evenHBand="0" w:firstRowFirstColumn="0" w:firstRowLastColumn="0" w:lastRowFirstColumn="0" w:lastRowLastColumn="0"/>
+            </w:pPr>
+            <w:r>
+              <w:t>Réponse</w:t>
+            </w:r>
+          </w:p>
+        </w:tc>
+      </w:tr>
+      <w:tr>
+        <w:trPr>
+          <w:cnfStyle w:val="000000100000" w:firstRow="0" w:lastRow="0" w:firstColumn="0" w:lastColumn="0" w:oddVBand="0" w:evenVBand="0" w:oddHBand="1" w:evenHBand="0" w:firstRowFirstColumn="0" w:firstRowLastColumn="0" w:lastRowFirstColumn="0" w:lastRowLastColumn="0"/>
+        </w:trPr>
+        <w:tc>
+          <w:tcPr>
+            <w:cnfStyle w:val="001000000000" w:firstRow="0" w:lastRow="0" w:firstColumn="1" w:lastColumn="0" w:oddVBand="0" w:evenVBand="0" w:oddHBand="0" w:evenHBand="0" w:firstRowFirstColumn="0" w:firstRowLastColumn="0" w:lastRowFirstColumn="0" w:lastRowLastColumn="0"/>
+            <w:tcW w:w="2547" w:type="dxa"/>
+          </w:tcPr>
+          <w:p>
+            <w:r>
+              <w:t>Le joueur joue sa partie.</w:t>
+            </w:r>
+          </w:p>
+        </w:tc>
+        <w:tc>
+          <w:tcPr>
+            <w:tcW w:w="3260" w:type="dxa"/>
+          </w:tcPr>
+          <w:p>
+            <w:pPr>
+              <w:cnfStyle w:val="000000100000" w:firstRow="0" w:lastRow="0" w:firstColumn="0" w:lastColumn="0" w:oddVBand="0" w:evenVBand="0" w:oddHBand="1" w:evenHBand="0" w:firstRowFirstColumn="0" w:firstRowLastColumn="0" w:lastRowFirstColumn="0" w:lastRowLastColumn="0"/>
+            </w:pPr>
+          </w:p>
+        </w:tc>
+        <w:tc>
+          <w:tcPr>
+            <w:tcW w:w="3253" w:type="dxa"/>
+          </w:tcPr>
+          <w:p>
+            <w:pPr>
+              <w:cnfStyle w:val="000000100000" w:firstRow="0" w:lastRow="0" w:firstColumn="0" w:lastColumn="0" w:oddVBand="0" w:evenVBand="0" w:oddHBand="1" w:evenHBand="0" w:firstRowFirstColumn="0" w:firstRowLastColumn="0" w:lastRowFirstColumn="0" w:lastRowLastColumn="0"/>
+            </w:pPr>
+            <w:r>
+              <w:t>Le prof lance des avions en papier, les élèves avancent.</w:t>
+            </w:r>
+          </w:p>
+        </w:tc>
+      </w:tr>
+      <w:tr>
+        <w:tc>
+          <w:tcPr>
+            <w:cnfStyle w:val="001000000000" w:firstRow="0" w:lastRow="0" w:firstColumn="1" w:lastColumn="0" w:oddVBand="0" w:evenVBand="0" w:oddHBand="0" w:evenHBand="0" w:firstRowFirstColumn="0" w:firstRowLastColumn="0" w:lastRowFirstColumn="0" w:lastRowLastColumn="0"/>
+            <w:tcW w:w="2547" w:type="dxa"/>
+          </w:tcPr>
+          <w:p>
+            <w:r>
+              <w:t>-</w:t>
+            </w:r>
+          </w:p>
+        </w:tc>
+        <w:tc>
+          <w:tcPr>
+            <w:tcW w:w="3260" w:type="dxa"/>
+          </w:tcPr>
+          <w:p>
+            <w:pPr>
+              <w:cnfStyle w:val="000000000000" w:firstRow="0" w:lastRow="0" w:firstColumn="0" w:lastColumn="0" w:oddVBand="0" w:evenVBand="0" w:oddHBand="0" w:evenHBand="0" w:firstRowFirstColumn="0" w:firstRowLastColumn="0" w:lastRowFirstColumn="0" w:lastRowLastColumn="0"/>
+            </w:pPr>
+            <w:r>
+              <w:t>L’élève atteint le prof.</w:t>
+            </w:r>
+          </w:p>
+        </w:tc>
+        <w:tc>
+          <w:tcPr>
+            <w:tcW w:w="3253" w:type="dxa"/>
+          </w:tcPr>
+          <w:p>
+            <w:pPr>
+              <w:cnfStyle w:val="000000000000" w:firstRow="0" w:lastRow="0" w:firstColumn="0" w:lastColumn="0" w:oddVBand="0" w:evenVBand="0" w:oddHBand="0" w:evenHBand="0" w:firstRowFirstColumn="0" w:firstRowLastColumn="0" w:lastRowFirstColumn="0" w:lastRowLastColumn="0"/>
+            </w:pPr>
+            <w:r>
+              <w:t>Un écran Game Over s’affiche en proposant de rejouer ou de retourner au menu.</w:t>
+            </w:r>
+          </w:p>
+        </w:tc>
+      </w:tr>
+    </w:tbl>
+    <w:p>
+      <w:pPr>
+        <w:rPr>
+          <w:u w:val="single"/>
+        </w:rPr>
       </w:pPr>
     </w:p>
     <w:p>
@@ -7049,10 +7907,17 @@
       </w:pPr>
     </w:p>
     <w:p>
-      <w:r>
+      <w:pPr>
         <w:rPr>
           <w:highlight w:val="yellow"/>
         </w:rPr>
+      </w:pPr>
+    </w:p>
+    <w:p>
+      <w:r>
+        <w:rPr>
+          <w:highlight w:val="yellow"/>
+        </w:rPr>
         <w:t>Eché</w:t>
       </w:r>
       <w:r>
@@ -7072,7 +7937,6 @@
         <w:rPr>
           <w:highlight w:val="yellow"/>
         </w:rPr>
-        <w:lastRenderedPageBreak/>
         <w:t>Donner un identifiant à chaque maquette et chaque scénario. Ce n’est pas nécessairement un chiffre, mais ça reste court et unique.</w:t>
       </w:r>
       <w:r>
@@ -7185,7 +8049,7 @@
               </w:rPr>
               <w:t xml:space="preserve">Va à l’URL </w:t>
             </w:r>
-            <w:hyperlink r:id="rId13" w:history="1">
+            <w:hyperlink r:id="rId15" w:history="1">
               <w:r>
                 <w:rPr>
                   <w:rStyle w:val="Lienhypertexte"/>
@@ -7309,11 +8173,21 @@
           <w:highlight w:val="yellow"/>
         </w:rPr>
       </w:pPr>
+      <w:proofErr w:type="spellStart"/>
+      <w:proofErr w:type="gramStart"/>
       <w:r>
         <w:rPr>
           <w:highlight w:val="yellow"/>
         </w:rPr>
-        <w:t>mwb ou diagramme de classe</w:t>
+        <w:t>mwb</w:t>
+      </w:r>
+      <w:proofErr w:type="spellEnd"/>
+      <w:proofErr w:type="gramEnd"/>
+      <w:r>
+        <w:rPr>
+          <w:highlight w:val="yellow"/>
+        </w:rPr>
+        <w:t xml:space="preserve"> ou diagramme de classe</w:t>
       </w:r>
     </w:p>
     <w:p>
@@ -7468,12 +8342,22 @@
           <w:iCs/>
         </w:rPr>
       </w:pPr>
-      <w:r>
-        <w:rPr>
-          <w:i/>
-          <w:iCs/>
-        </w:rPr>
-        <w:t>les répertoires où le logiciel est installé</w:t>
+      <w:proofErr w:type="gramStart"/>
+      <w:r>
+        <w:rPr>
+          <w:i/>
+          <w:iCs/>
+        </w:rPr>
+        <w:lastRenderedPageBreak/>
+        <w:t>les</w:t>
+      </w:r>
+      <w:proofErr w:type="gramEnd"/>
+      <w:r>
+        <w:rPr>
+          <w:i/>
+          <w:iCs/>
+        </w:rPr>
+        <w:t xml:space="preserve"> répertoires où le logiciel est installé</w:t>
       </w:r>
     </w:p>
     <w:p>
@@ -7492,12 +8376,21 @@
           <w:iCs/>
         </w:rPr>
       </w:pPr>
-      <w:r>
-        <w:rPr>
-          <w:i/>
-          <w:iCs/>
-        </w:rPr>
-        <w:t>la liste de tous les fichiers et une rapide description de leur contenu (des noms qui parlent !)</w:t>
+      <w:proofErr w:type="gramStart"/>
+      <w:r>
+        <w:rPr>
+          <w:i/>
+          <w:iCs/>
+        </w:rPr>
+        <w:t>la</w:t>
+      </w:r>
+      <w:proofErr w:type="gramEnd"/>
+      <w:r>
+        <w:rPr>
+          <w:i/>
+          <w:iCs/>
+        </w:rPr>
+        <w:t xml:space="preserve"> liste de tous les fichiers et une rapide description de leur contenu (des noms qui parlent !)</w:t>
       </w:r>
     </w:p>
     <w:p>
@@ -7516,12 +8409,21 @@
           <w:iCs/>
         </w:rPr>
       </w:pPr>
-      <w:r>
-        <w:rPr>
-          <w:i/>
-          <w:iCs/>
-        </w:rPr>
-        <w:t>les versions des systèmes d'exploitation et des outils logiciels</w:t>
+      <w:proofErr w:type="gramStart"/>
+      <w:r>
+        <w:rPr>
+          <w:i/>
+          <w:iCs/>
+        </w:rPr>
+        <w:t>les</w:t>
+      </w:r>
+      <w:proofErr w:type="gramEnd"/>
+      <w:r>
+        <w:rPr>
+          <w:i/>
+          <w:iCs/>
+        </w:rPr>
+        <w:t xml:space="preserve"> versions des systèmes d'exploitation et des outils logiciels</w:t>
       </w:r>
     </w:p>
     <w:p>
@@ -7540,12 +8442,21 @@
           <w:iCs/>
         </w:rPr>
       </w:pPr>
-      <w:r>
-        <w:rPr>
-          <w:i/>
-          <w:iCs/>
-        </w:rPr>
-        <w:t>la description exacte du matériel</w:t>
+      <w:proofErr w:type="gramStart"/>
+      <w:r>
+        <w:rPr>
+          <w:i/>
+          <w:iCs/>
+        </w:rPr>
+        <w:t>la</w:t>
+      </w:r>
+      <w:proofErr w:type="gramEnd"/>
+      <w:r>
+        <w:rPr>
+          <w:i/>
+          <w:iCs/>
+        </w:rPr>
+        <w:t xml:space="preserve"> description exacte du matériel</w:t>
       </w:r>
     </w:p>
     <w:p>
@@ -7564,12 +8475,21 @@
           <w:iCs/>
         </w:rPr>
       </w:pPr>
-      <w:r>
-        <w:rPr>
-          <w:i/>
-          <w:iCs/>
-        </w:rPr>
-        <w:t>le numé</w:t>
+      <w:proofErr w:type="gramStart"/>
+      <w:r>
+        <w:rPr>
+          <w:i/>
+          <w:iCs/>
+        </w:rPr>
+        <w:t>le</w:t>
+      </w:r>
+      <w:proofErr w:type="gramEnd"/>
+      <w:r>
+        <w:rPr>
+          <w:i/>
+          <w:iCs/>
+        </w:rPr>
+        <w:t xml:space="preserve"> numé</w:t>
       </w:r>
       <w:r>
         <w:rPr>
@@ -7603,12 +8523,21 @@
           <w:u w:val="single"/>
         </w:rPr>
       </w:pPr>
-      <w:r>
-        <w:rPr>
-          <w:i/>
-          <w:iCs/>
-        </w:rPr>
-        <w:t>programmation et scripts: librairies externes, dictionnaire des données, reconstruction du logiciel</w:t>
+      <w:proofErr w:type="gramStart"/>
+      <w:r>
+        <w:rPr>
+          <w:i/>
+          <w:iCs/>
+        </w:rPr>
+        <w:t>programmation</w:t>
+      </w:r>
+      <w:proofErr w:type="gramEnd"/>
+      <w:r>
+        <w:rPr>
+          <w:i/>
+          <w:iCs/>
+        </w:rPr>
+        <w:t xml:space="preserve"> et scripts: librairies externes, dictionnaire des données, reconstruction du logiciel</w:t>
       </w:r>
       <w:r>
         <w:rPr>
@@ -7796,8 +8725,16 @@
         <w:rPr>
           <w:i/>
         </w:rPr>
-        <w:t>Pour chaque partie testée de votre projet, il faut décrire:</w:t>
-      </w:r>
+        <w:t xml:space="preserve">Pour chaque partie testée de votre projet, il faut </w:t>
+      </w:r>
+      <w:proofErr w:type="gramStart"/>
+      <w:r>
+        <w:rPr>
+          <w:i/>
+        </w:rPr>
+        <w:t>décrire:</w:t>
+      </w:r>
+      <w:proofErr w:type="gramEnd"/>
     </w:p>
     <w:p>
       <w:pPr>
@@ -7819,11 +8756,19 @@
           <w:i/>
         </w:rPr>
       </w:pPr>
-      <w:r>
-        <w:rPr>
-          <w:i/>
-        </w:rPr>
-        <w:t>les conditions exactes de chaque test</w:t>
+      <w:proofErr w:type="gramStart"/>
+      <w:r>
+        <w:rPr>
+          <w:i/>
+        </w:rPr>
+        <w:t>les</w:t>
+      </w:r>
+      <w:proofErr w:type="gramEnd"/>
+      <w:r>
+        <w:rPr>
+          <w:i/>
+        </w:rPr>
+        <w:t xml:space="preserve"> conditions exactes de chaque test</w:t>
       </w:r>
     </w:p>
     <w:p>
@@ -7836,11 +8781,19 @@
           <w:i/>
         </w:rPr>
       </w:pPr>
-      <w:r>
-        <w:rPr>
-          <w:i/>
-        </w:rPr>
-        <w:t>les preuves de test (papier ou fichier)</w:t>
+      <w:proofErr w:type="gramStart"/>
+      <w:r>
+        <w:rPr>
+          <w:i/>
+        </w:rPr>
+        <w:t>les</w:t>
+      </w:r>
+      <w:proofErr w:type="gramEnd"/>
+      <w:r>
+        <w:rPr>
+          <w:i/>
+        </w:rPr>
+        <w:t xml:space="preserve"> preuves de test (papier ou fichier)</w:t>
       </w:r>
     </w:p>
     <w:p>
@@ -7853,11 +8806,19 @@
           <w:i/>
         </w:rPr>
       </w:pPr>
-      <w:r>
-        <w:rPr>
-          <w:i/>
-        </w:rPr>
-        <w:t xml:space="preserve">tests sans preuve: fournir au moins une description </w:t>
+      <w:proofErr w:type="gramStart"/>
+      <w:r>
+        <w:rPr>
+          <w:i/>
+        </w:rPr>
+        <w:t>tests</w:t>
+      </w:r>
+      <w:proofErr w:type="gramEnd"/>
+      <w:r>
+        <w:rPr>
+          <w:i/>
+        </w:rPr>
+        <w:t xml:space="preserve"> sans preuve: fournir au moins une description </w:t>
       </w:r>
     </w:p>
     <w:p>
@@ -8049,25 +9010,34 @@
                 <w:highlight w:val="yellow"/>
               </w:rPr>
             </w:pPr>
+            <w:proofErr w:type="spellStart"/>
             <w:r>
               <w:rPr>
                 <w:i/>
                 <w:highlight w:val="yellow"/>
               </w:rPr>
-              <w:t xml:space="preserve">Dév </w:t>
-            </w:r>
+              <w:t>Dév</w:t>
+            </w:r>
+            <w:proofErr w:type="spellEnd"/>
             <w:r>
               <w:rPr>
                 <w:i/>
                 <w:highlight w:val="yellow"/>
               </w:rPr>
-              <w:sym w:font="Wingdings" w:char="F0E0"/>
+              <w:t xml:space="preserve"> </w:t>
             </w:r>
             <w:r>
               <w:rPr>
                 <w:i/>
                 <w:highlight w:val="yellow"/>
               </w:rPr>
+              <w:sym w:font="Wingdings" w:char="F0E0"/>
+            </w:r>
+            <w:r>
+              <w:rPr>
+                <w:i/>
+                <w:highlight w:val="yellow"/>
+              </w:rPr>
               <w:t xml:space="preserve"> OK</w:t>
             </w:r>
           </w:p>
@@ -8084,25 +9054,34 @@
                 <w:highlight w:val="yellow"/>
               </w:rPr>
             </w:pPr>
+            <w:proofErr w:type="spellStart"/>
             <w:r>
               <w:rPr>
                 <w:i/>
                 <w:highlight w:val="yellow"/>
               </w:rPr>
-              <w:t xml:space="preserve">CdP </w:t>
-            </w:r>
+              <w:t>CdP</w:t>
+            </w:r>
+            <w:proofErr w:type="spellEnd"/>
             <w:r>
               <w:rPr>
                 <w:i/>
                 <w:highlight w:val="yellow"/>
               </w:rPr>
-              <w:sym w:font="Wingdings" w:char="F0E0"/>
+              <w:t xml:space="preserve"> </w:t>
             </w:r>
             <w:r>
               <w:rPr>
                 <w:i/>
                 <w:highlight w:val="yellow"/>
               </w:rPr>
+              <w:sym w:font="Wingdings" w:char="F0E0"/>
+            </w:r>
+            <w:r>
+              <w:rPr>
+                <w:i/>
+                <w:highlight w:val="yellow"/>
+              </w:rPr>
               <w:t xml:space="preserve"> OK</w:t>
             </w:r>
           </w:p>
@@ -8119,25 +9098,34 @@
                 <w:highlight w:val="yellow"/>
               </w:rPr>
             </w:pPr>
+            <w:proofErr w:type="spellStart"/>
             <w:r>
               <w:rPr>
                 <w:i/>
                 <w:highlight w:val="yellow"/>
               </w:rPr>
-              <w:t xml:space="preserve">CdP </w:t>
-            </w:r>
+              <w:t>CdP</w:t>
+            </w:r>
+            <w:proofErr w:type="spellEnd"/>
             <w:r>
               <w:rPr>
                 <w:i/>
                 <w:highlight w:val="yellow"/>
               </w:rPr>
-              <w:sym w:font="Wingdings" w:char="F0E0"/>
+              <w:t xml:space="preserve"> </w:t>
             </w:r>
             <w:r>
               <w:rPr>
                 <w:i/>
                 <w:highlight w:val="yellow"/>
               </w:rPr>
+              <w:sym w:font="Wingdings" w:char="F0E0"/>
+            </w:r>
+            <w:r>
+              <w:rPr>
+                <w:i/>
+                <w:highlight w:val="yellow"/>
+              </w:rPr>
               <w:t xml:space="preserve"> OK</w:t>
             </w:r>
           </w:p>
@@ -8154,25 +9142,34 @@
                 <w:highlight w:val="yellow"/>
               </w:rPr>
             </w:pPr>
+            <w:proofErr w:type="spellStart"/>
             <w:r>
               <w:rPr>
                 <w:i/>
                 <w:highlight w:val="yellow"/>
               </w:rPr>
-              <w:t xml:space="preserve">Dév </w:t>
-            </w:r>
+              <w:t>Dév</w:t>
+            </w:r>
+            <w:proofErr w:type="spellEnd"/>
             <w:r>
               <w:rPr>
                 <w:i/>
                 <w:highlight w:val="yellow"/>
               </w:rPr>
-              <w:sym w:font="Wingdings" w:char="F0E0"/>
+              <w:t xml:space="preserve"> </w:t>
             </w:r>
             <w:r>
               <w:rPr>
                 <w:i/>
                 <w:highlight w:val="yellow"/>
               </w:rPr>
+              <w:sym w:font="Wingdings" w:char="F0E0"/>
+            </w:r>
+            <w:r>
+              <w:rPr>
+                <w:i/>
+                <w:highlight w:val="yellow"/>
+              </w:rPr>
               <w:t xml:space="preserve"> OK</w:t>
             </w:r>
           </w:p>
@@ -8211,34 +9208,43 @@
                 <w:highlight w:val="yellow"/>
               </w:rPr>
             </w:pPr>
+            <w:proofErr w:type="spellStart"/>
             <w:r>
               <w:rPr>
                 <w:i/>
                 <w:highlight w:val="yellow"/>
               </w:rPr>
-              <w:t xml:space="preserve">Dév </w:t>
-            </w:r>
+              <w:t>Dév</w:t>
+            </w:r>
+            <w:proofErr w:type="spellEnd"/>
             <w:r>
               <w:rPr>
                 <w:i/>
                 <w:highlight w:val="yellow"/>
               </w:rPr>
-              <w:sym w:font="Wingdings" w:char="F0E0"/>
+              <w:t xml:space="preserve"> </w:t>
             </w:r>
             <w:r>
               <w:rPr>
                 <w:i/>
                 <w:highlight w:val="yellow"/>
               </w:rPr>
-              <w:t xml:space="preserve"> OK</w:t>
-            </w:r>
-          </w:p>
-          <w:p>
-            <w:pPr>
+              <w:sym w:font="Wingdings" w:char="F0E0"/>
+            </w:r>
+            <w:r>
               <w:rPr>
                 <w:i/>
                 <w:highlight w:val="yellow"/>
               </w:rPr>
+              <w:t xml:space="preserve"> OK</w:t>
+            </w:r>
+          </w:p>
+          <w:p>
+            <w:pPr>
+              <w:rPr>
+                <w:i/>
+                <w:highlight w:val="yellow"/>
+              </w:rPr>
             </w:pPr>
           </w:p>
         </w:tc>
@@ -8254,12 +9260,21 @@
                 <w:highlight w:val="yellow"/>
               </w:rPr>
             </w:pPr>
+            <w:proofErr w:type="spellStart"/>
             <w:r>
               <w:rPr>
                 <w:i/>
                 <w:highlight w:val="yellow"/>
               </w:rPr>
-              <w:t xml:space="preserve">CdP </w:t>
+              <w:t>CdP</w:t>
+            </w:r>
+            <w:proofErr w:type="spellEnd"/>
+            <w:r>
+              <w:rPr>
+                <w:i/>
+                <w:highlight w:val="yellow"/>
+              </w:rPr>
+              <w:t xml:space="preserve"> </w:t>
             </w:r>
             <w:r>
               <w:rPr>
@@ -8292,12 +9307,21 @@
                 <w:highlight w:val="yellow"/>
               </w:rPr>
             </w:pPr>
+            <w:proofErr w:type="spellStart"/>
             <w:r>
               <w:rPr>
                 <w:i/>
                 <w:highlight w:val="yellow"/>
               </w:rPr>
-              <w:t xml:space="preserve">CdP </w:t>
+              <w:t>CdP</w:t>
+            </w:r>
+            <w:proofErr w:type="spellEnd"/>
+            <w:r>
+              <w:rPr>
+                <w:i/>
+                <w:highlight w:val="yellow"/>
+              </w:rPr>
+              <w:t xml:space="preserve"> </w:t>
             </w:r>
             <w:r>
               <w:rPr>
@@ -8330,25 +9354,34 @@
                 <w:highlight w:val="yellow"/>
               </w:rPr>
             </w:pPr>
+            <w:proofErr w:type="spellStart"/>
             <w:r>
               <w:rPr>
                 <w:i/>
                 <w:highlight w:val="yellow"/>
               </w:rPr>
-              <w:t xml:space="preserve">Dév </w:t>
-            </w:r>
+              <w:t>Dév</w:t>
+            </w:r>
+            <w:proofErr w:type="spellEnd"/>
             <w:r>
               <w:rPr>
                 <w:i/>
                 <w:highlight w:val="yellow"/>
               </w:rPr>
-              <w:sym w:font="Wingdings" w:char="F0E0"/>
+              <w:t xml:space="preserve"> </w:t>
             </w:r>
             <w:r>
               <w:rPr>
                 <w:i/>
                 <w:highlight w:val="yellow"/>
               </w:rPr>
+              <w:sym w:font="Wingdings" w:char="F0E0"/>
+            </w:r>
+            <w:r>
+              <w:rPr>
+                <w:i/>
+                <w:highlight w:val="yellow"/>
+              </w:rPr>
               <w:t xml:space="preserve"> OK</w:t>
             </w:r>
           </w:p>
@@ -8387,39 +9420,48 @@
                 <w:highlight w:val="yellow"/>
               </w:rPr>
             </w:pPr>
+            <w:proofErr w:type="spellStart"/>
             <w:r>
               <w:rPr>
                 <w:i/>
                 <w:highlight w:val="yellow"/>
               </w:rPr>
-              <w:t xml:space="preserve">Dév </w:t>
-            </w:r>
+              <w:t>Dév</w:t>
+            </w:r>
+            <w:proofErr w:type="spellEnd"/>
             <w:r>
               <w:rPr>
                 <w:i/>
                 <w:highlight w:val="yellow"/>
               </w:rPr>
-              <w:sym w:font="Wingdings" w:char="F0E0"/>
+              <w:t xml:space="preserve"> </w:t>
             </w:r>
             <w:r>
               <w:rPr>
                 <w:i/>
                 <w:highlight w:val="yellow"/>
               </w:rPr>
-              <w:t xml:space="preserve"> KO</w:t>
-            </w:r>
-          </w:p>
-        </w:tc>
-        <w:tc>
-          <w:tcPr>
-            <w:tcW w:w="1579" w:type="dxa"/>
-          </w:tcPr>
-          <w:p>
-            <w:pPr>
+              <w:sym w:font="Wingdings" w:char="F0E0"/>
+            </w:r>
+            <w:r>
               <w:rPr>
                 <w:i/>
                 <w:highlight w:val="yellow"/>
               </w:rPr>
+              <w:t xml:space="preserve"> KO</w:t>
+            </w:r>
+          </w:p>
+        </w:tc>
+        <w:tc>
+          <w:tcPr>
+            <w:tcW w:w="1579" w:type="dxa"/>
+          </w:tcPr>
+          <w:p>
+            <w:pPr>
+              <w:rPr>
+                <w:i/>
+                <w:highlight w:val="yellow"/>
+              </w:rPr>
             </w:pPr>
           </w:p>
         </w:tc>
@@ -8435,25 +9477,34 @@
                 <w:highlight w:val="yellow"/>
               </w:rPr>
             </w:pPr>
+            <w:proofErr w:type="spellStart"/>
             <w:r>
               <w:rPr>
                 <w:i/>
                 <w:highlight w:val="yellow"/>
               </w:rPr>
-              <w:t xml:space="preserve">CdP </w:t>
-            </w:r>
+              <w:t>CdP</w:t>
+            </w:r>
+            <w:proofErr w:type="spellEnd"/>
             <w:r>
               <w:rPr>
                 <w:i/>
                 <w:highlight w:val="yellow"/>
               </w:rPr>
-              <w:sym w:font="Wingdings" w:char="F0E0"/>
+              <w:t xml:space="preserve"> </w:t>
             </w:r>
             <w:r>
               <w:rPr>
                 <w:i/>
                 <w:highlight w:val="yellow"/>
               </w:rPr>
+              <w:sym w:font="Wingdings" w:char="F0E0"/>
+            </w:r>
+            <w:r>
+              <w:rPr>
+                <w:i/>
+                <w:highlight w:val="yellow"/>
+              </w:rPr>
               <w:t xml:space="preserve"> OK</w:t>
             </w:r>
           </w:p>
@@ -8470,25 +9521,34 @@
                 <w:highlight w:val="yellow"/>
               </w:rPr>
             </w:pPr>
+            <w:proofErr w:type="spellStart"/>
             <w:r>
               <w:rPr>
                 <w:i/>
                 <w:highlight w:val="yellow"/>
               </w:rPr>
-              <w:t xml:space="preserve">Dév </w:t>
-            </w:r>
+              <w:t>Dév</w:t>
+            </w:r>
+            <w:proofErr w:type="spellEnd"/>
             <w:r>
               <w:rPr>
                 <w:i/>
                 <w:highlight w:val="yellow"/>
               </w:rPr>
-              <w:sym w:font="Wingdings" w:char="F0E0"/>
+              <w:t xml:space="preserve"> </w:t>
             </w:r>
             <w:r>
               <w:rPr>
                 <w:i/>
                 <w:highlight w:val="yellow"/>
               </w:rPr>
+              <w:sym w:font="Wingdings" w:char="F0E0"/>
+            </w:r>
+            <w:r>
+              <w:rPr>
+                <w:i/>
+                <w:highlight w:val="yellow"/>
+              </w:rPr>
               <w:t xml:space="preserve"> OK</w:t>
             </w:r>
           </w:p>
@@ -8553,25 +9613,34 @@
                 <w:highlight w:val="yellow"/>
               </w:rPr>
             </w:pPr>
+            <w:proofErr w:type="spellStart"/>
             <w:r>
               <w:rPr>
                 <w:i/>
                 <w:highlight w:val="yellow"/>
               </w:rPr>
-              <w:t xml:space="preserve">CdP </w:t>
-            </w:r>
+              <w:t>CdP</w:t>
+            </w:r>
+            <w:proofErr w:type="spellEnd"/>
             <w:r>
               <w:rPr>
                 <w:i/>
                 <w:highlight w:val="yellow"/>
               </w:rPr>
-              <w:sym w:font="Wingdings" w:char="F0E0"/>
+              <w:t xml:space="preserve"> </w:t>
             </w:r>
             <w:r>
               <w:rPr>
                 <w:i/>
                 <w:highlight w:val="yellow"/>
               </w:rPr>
+              <w:sym w:font="Wingdings" w:char="F0E0"/>
+            </w:r>
+            <w:r>
+              <w:rPr>
+                <w:i/>
+                <w:highlight w:val="yellow"/>
+              </w:rPr>
               <w:t xml:space="preserve"> OK</w:t>
             </w:r>
           </w:p>
@@ -8588,25 +9657,34 @@
                 <w:highlight w:val="yellow"/>
               </w:rPr>
             </w:pPr>
+            <w:proofErr w:type="spellStart"/>
             <w:r>
               <w:rPr>
                 <w:i/>
                 <w:highlight w:val="yellow"/>
               </w:rPr>
-              <w:t xml:space="preserve">Dév </w:t>
-            </w:r>
+              <w:t>Dév</w:t>
+            </w:r>
+            <w:proofErr w:type="spellEnd"/>
             <w:r>
               <w:rPr>
                 <w:i/>
                 <w:highlight w:val="yellow"/>
               </w:rPr>
-              <w:sym w:font="Wingdings" w:char="F0E0"/>
+              <w:t xml:space="preserve"> </w:t>
             </w:r>
             <w:r>
               <w:rPr>
                 <w:i/>
                 <w:highlight w:val="yellow"/>
               </w:rPr>
+              <w:sym w:font="Wingdings" w:char="F0E0"/>
+            </w:r>
+            <w:r>
+              <w:rPr>
+                <w:i/>
+                <w:highlight w:val="yellow"/>
+              </w:rPr>
               <w:t xml:space="preserve"> OK</w:t>
             </w:r>
           </w:p>
@@ -8671,25 +9749,34 @@
                 <w:highlight w:val="yellow"/>
               </w:rPr>
             </w:pPr>
+            <w:proofErr w:type="spellStart"/>
             <w:r>
               <w:rPr>
                 <w:i/>
                 <w:highlight w:val="yellow"/>
               </w:rPr>
-              <w:t xml:space="preserve">CdP </w:t>
-            </w:r>
+              <w:t>CdP</w:t>
+            </w:r>
+            <w:proofErr w:type="spellEnd"/>
             <w:r>
               <w:rPr>
                 <w:i/>
                 <w:highlight w:val="yellow"/>
               </w:rPr>
-              <w:sym w:font="Wingdings" w:char="F0E0"/>
+              <w:t xml:space="preserve"> </w:t>
             </w:r>
             <w:r>
               <w:rPr>
                 <w:i/>
                 <w:highlight w:val="yellow"/>
               </w:rPr>
+              <w:sym w:font="Wingdings" w:char="F0E0"/>
+            </w:r>
+            <w:r>
+              <w:rPr>
+                <w:i/>
+                <w:highlight w:val="yellow"/>
+              </w:rPr>
               <w:t xml:space="preserve"> OK</w:t>
             </w:r>
           </w:p>
@@ -8705,12 +9792,21 @@
                 <w:i/>
               </w:rPr>
             </w:pPr>
+            <w:proofErr w:type="spellStart"/>
             <w:r>
               <w:rPr>
                 <w:i/>
                 <w:highlight w:val="yellow"/>
               </w:rPr>
-              <w:t xml:space="preserve">Dév </w:t>
+              <w:t>Dév</w:t>
+            </w:r>
+            <w:proofErr w:type="spellEnd"/>
+            <w:r>
+              <w:rPr>
+                <w:i/>
+                <w:highlight w:val="yellow"/>
+              </w:rPr>
+              <w:t xml:space="preserve"> </w:t>
             </w:r>
             <w:r>
               <w:rPr>
@@ -8815,7 +9911,21 @@
         <w:rPr>
           <w:i/>
         </w:rPr>
-        <w:t xml:space="preserve">S'il reste encore des erreurs: </w:t>
+        <w:t xml:space="preserve">S'il reste encore des </w:t>
+      </w:r>
+      <w:proofErr w:type="gramStart"/>
+      <w:r>
+        <w:rPr>
+          <w:i/>
+        </w:rPr>
+        <w:t>erreurs:</w:t>
+      </w:r>
+      <w:proofErr w:type="gramEnd"/>
+      <w:r>
+        <w:rPr>
+          <w:i/>
+        </w:rPr>
+        <w:t xml:space="preserve"> </w:t>
       </w:r>
     </w:p>
     <w:p>
@@ -8991,12 +10101,21 @@
           <w:i/>
         </w:rPr>
       </w:pPr>
+      <w:proofErr w:type="gramStart"/>
       <w:r>
         <w:rPr>
           <w:rFonts w:cs="Arial"/>
           <w:i/>
         </w:rPr>
-        <w:t>le rapport de projet</w:t>
+        <w:t>le</w:t>
+      </w:r>
+      <w:proofErr w:type="gramEnd"/>
+      <w:r>
+        <w:rPr>
+          <w:rFonts w:cs="Arial"/>
+          <w:i/>
+        </w:rPr>
+        <w:t xml:space="preserve"> rapport de projet</w:t>
       </w:r>
     </w:p>
     <w:p>
@@ -9010,12 +10129,21 @@
           <w:i/>
         </w:rPr>
       </w:pPr>
+      <w:proofErr w:type="gramStart"/>
       <w:r>
         <w:rPr>
           <w:rFonts w:cs="Arial"/>
           <w:i/>
         </w:rPr>
-        <w:t>le manuel d'Installation (en annexe)</w:t>
+        <w:t>le</w:t>
+      </w:r>
+      <w:proofErr w:type="gramEnd"/>
+      <w:r>
+        <w:rPr>
+          <w:rFonts w:cs="Arial"/>
+          <w:i/>
+        </w:rPr>
+        <w:t xml:space="preserve"> manuel d'Installation (en annexe)</w:t>
       </w:r>
     </w:p>
     <w:p>
@@ -9029,12 +10157,21 @@
           <w:i/>
         </w:rPr>
       </w:pPr>
+      <w:proofErr w:type="gramStart"/>
       <w:r>
         <w:rPr>
           <w:rFonts w:cs="Arial"/>
           <w:i/>
         </w:rPr>
-        <w:t>le manuel d'Utilisation avec des exemples graphiques (en annexe)</w:t>
+        <w:t>le</w:t>
+      </w:r>
+      <w:proofErr w:type="gramEnd"/>
+      <w:r>
+        <w:rPr>
+          <w:rFonts w:cs="Arial"/>
+          <w:i/>
+        </w:rPr>
+        <w:t xml:space="preserve"> manuel d'Utilisation avec des exemples graphiques (en annexe)</w:t>
       </w:r>
     </w:p>
     <w:p>
@@ -9048,12 +10185,21 @@
           <w:i/>
         </w:rPr>
       </w:pPr>
+      <w:proofErr w:type="gramStart"/>
       <w:r>
         <w:rPr>
           <w:rFonts w:cs="Arial"/>
           <w:i/>
         </w:rPr>
-        <w:t>autres…</w:t>
+        <w:t>autres</w:t>
+      </w:r>
+      <w:proofErr w:type="gramEnd"/>
+      <w:r>
+        <w:rPr>
+          <w:rFonts w:cs="Arial"/>
+          <w:i/>
+        </w:rPr>
+        <w:t>…</w:t>
       </w:r>
     </w:p>
     <w:p>
@@ -9137,8 +10283,18 @@
           <w:i/>
           <w:sz w:val="24"/>
         </w:rPr>
-        <w:t>Développez en tous cas les points suivants:</w:t>
-      </w:r>
+        <w:t xml:space="preserve">Développez en tous cas les points </w:t>
+      </w:r>
+      <w:proofErr w:type="gramStart"/>
+      <w:r>
+        <w:rPr>
+          <w:rFonts w:ascii="Arial" w:hAnsi="Arial" w:cs="Arial"/>
+          <w:i/>
+          <w:sz w:val="24"/>
+        </w:rPr>
+        <w:t>suivants:</w:t>
+      </w:r>
+      <w:proofErr w:type="gramEnd"/>
     </w:p>
     <w:p>
       <w:pPr>
@@ -9190,7 +10346,6 @@
           <w:rFonts w:cs="Arial"/>
           <w:i/>
         </w:rPr>
-        <w:lastRenderedPageBreak/>
         <w:t>Points positifs / négatifs</w:t>
       </w:r>
     </w:p>
@@ -9356,7 +10511,21 @@
         <w:rPr>
           <w:i/>
         </w:rPr>
-        <w:t xml:space="preserve"> (Titre, auteur, date), des sites Internet (URL) consultés, des articles (Revue, date, titre, auteur)… Et de toutes les aides externes (noms)   </w:t>
+        <w:t xml:space="preserve"> (Titre, auteur, date), des sites Internet (URL) consultés, des articles (Revue, date, titre, </w:t>
+      </w:r>
+      <w:proofErr w:type="gramStart"/>
+      <w:r>
+        <w:rPr>
+          <w:i/>
+        </w:rPr>
+        <w:t>auteur)…</w:t>
+      </w:r>
+      <w:proofErr w:type="gramEnd"/>
+      <w:r>
+        <w:rPr>
+          <w:i/>
+        </w:rPr>
+        <w:t xml:space="preserve"> Et de toutes les aides externes (noms)   </w:t>
       </w:r>
     </w:p>
     <w:p>
@@ -9667,7 +10836,21 @@
         <w:rPr>
           <w:highlight w:val="yellow"/>
         </w:rPr>
-        <w:t xml:space="preserve"> (Readme dans Git</w:t>
+        <w:t xml:space="preserve"> (</w:t>
+      </w:r>
+      <w:proofErr w:type="spellStart"/>
+      <w:r>
+        <w:rPr>
+          <w:highlight w:val="yellow"/>
+        </w:rPr>
+        <w:t>Readme</w:t>
+      </w:r>
+      <w:proofErr w:type="spellEnd"/>
+      <w:r>
+        <w:rPr>
+          <w:highlight w:val="yellow"/>
+        </w:rPr>
+        <w:t xml:space="preserve"> dans Git</w:t>
       </w:r>
       <w:r>
         <w:t>)</w:t>
@@ -9771,8 +10954,8 @@
       </w:pPr>
     </w:p>
     <w:sectPr>
-      <w:headerReference w:type="default" r:id="rId14"/>
-      <w:footerReference w:type="default" r:id="rId15"/>
+      <w:headerReference w:type="default" r:id="rId16"/>
+      <w:footerReference w:type="default" r:id="rId17"/>
       <w:pgSz w:w="11906" w:h="16838" w:code="9"/>
       <w:pgMar w:top="1418" w:right="1418" w:bottom="1418" w:left="1418" w:header="720" w:footer="720" w:gutter="0"/>
       <w:cols w:space="720"/>
@@ -9835,8 +11018,17 @@
               <w:sz w:val="16"/>
               <w:szCs w:val="16"/>
             </w:rPr>
-            <w:t>Senistan Jegarajasingam</w:t>
+            <w:t xml:space="preserve">Senistan </w:t>
           </w:r>
+          <w:proofErr w:type="spellStart"/>
+          <w:r>
+            <w:rPr>
+              <w:sz w:val="16"/>
+              <w:szCs w:val="16"/>
+            </w:rPr>
+            <w:t>Jegarajasingam</w:t>
+          </w:r>
+          <w:proofErr w:type="spellEnd"/>
         </w:p>
       </w:tc>
       <w:tc>
@@ -9879,7 +11071,7 @@
               <w:sz w:val="16"/>
               <w:szCs w:val="16"/>
             </w:rPr>
-            <w:t>2</w:t>
+            <w:t>17</w:t>
           </w:r>
           <w:r>
             <w:rPr>
@@ -9905,7 +11097,23 @@
               <w:sz w:val="16"/>
               <w:szCs w:val="16"/>
             </w:rPr>
-            <w:t>Dernière modif : 08.05</w:t>
+            <w:t xml:space="preserve">Dernière </w:t>
+          </w:r>
+          <w:proofErr w:type="spellStart"/>
+          <w:r>
+            <w:rPr>
+              <w:sz w:val="16"/>
+              <w:szCs w:val="16"/>
+            </w:rPr>
+            <w:t>modif</w:t>
+          </w:r>
+          <w:proofErr w:type="spellEnd"/>
+          <w:r>
+            <w:rPr>
+              <w:sz w:val="16"/>
+              <w:szCs w:val="16"/>
+            </w:rPr>
+            <w:t> : 08.05</w:t>
           </w:r>
           <w:r>
             <w:rPr>
@@ -9980,6 +11188,7 @@
       </w:rPr>
       <w:tab/>
     </w:r>
+    <w:proofErr w:type="spellStart"/>
     <w:r>
       <w:rPr>
         <w:rFonts w:cs="Arial"/>
@@ -9987,8 +11196,29 @@
         <w:bCs/>
         <w:szCs w:val="24"/>
       </w:rPr>
-      <w:t>Student Invaders</w:t>
+      <w:t>Student</w:t>
     </w:r>
+    <w:proofErr w:type="spellEnd"/>
+    <w:r>
+      <w:rPr>
+        <w:rFonts w:cs="Arial"/>
+        <w:b/>
+        <w:bCs/>
+        <w:szCs w:val="24"/>
+      </w:rPr>
+      <w:t xml:space="preserve"> </w:t>
+    </w:r>
+    <w:proofErr w:type="spellStart"/>
+    <w:r>
+      <w:rPr>
+        <w:rFonts w:cs="Arial"/>
+        <w:b/>
+        <w:bCs/>
+        <w:szCs w:val="24"/>
+      </w:rPr>
+      <w:t>Invaders</w:t>
+    </w:r>
+    <w:proofErr w:type="spellEnd"/>
     <w:r>
       <w:rPr>
         <w:rFonts w:cs="Arial"/>
@@ -10904,7 +12134,7 @@
   <w:abstractNum w:abstractNumId="8" w15:restartNumberingAfterBreak="0">
     <w:nsid w:val="2E25715C"/>
     <w:multiLevelType w:val="hybridMultilevel"/>
-    <w:tmpl w:val="FA02BD60"/>
+    <w:tmpl w:val="8AB0286C"/>
     <w:lvl w:ilvl="0" w:tplc="100C000F">
       <w:start w:val="1"/>
       <w:numFmt w:val="decimal"/>
@@ -11112,6 +12342,248 @@
     </w:lvl>
   </w:abstractNum>
   <w:abstractNum w:abstractNumId="10" w15:restartNumberingAfterBreak="0">
+    <w:nsid w:val="3B7E1F64"/>
+    <w:multiLevelType w:val="multilevel"/>
+    <w:tmpl w:val="09263AEC"/>
+    <w:lvl w:ilvl="0">
+      <w:start w:val="1"/>
+      <w:numFmt w:val="decimal"/>
+      <w:lvlText w:val="%1."/>
+      <w:lvlJc w:val="left"/>
+      <w:pPr>
+        <w:ind w:left="720" w:hanging="360"/>
+      </w:pPr>
+      <w:rPr>
+        <w:rFonts w:hint="default"/>
+      </w:rPr>
+    </w:lvl>
+    <w:lvl w:ilvl="1">
+      <w:start w:val="1"/>
+      <w:numFmt w:val="decimal"/>
+      <w:isLgl/>
+      <w:lvlText w:val="%1.%2."/>
+      <w:lvlJc w:val="left"/>
+      <w:pPr>
+        <w:ind w:left="1080" w:hanging="720"/>
+      </w:pPr>
+      <w:rPr>
+        <w:rFonts w:hint="default"/>
+      </w:rPr>
+    </w:lvl>
+    <w:lvl w:ilvl="2">
+      <w:start w:val="1"/>
+      <w:numFmt w:val="decimal"/>
+      <w:isLgl/>
+      <w:lvlText w:val="%1.%2.%3."/>
+      <w:lvlJc w:val="left"/>
+      <w:pPr>
+        <w:ind w:left="1080" w:hanging="720"/>
+      </w:pPr>
+      <w:rPr>
+        <w:rFonts w:hint="default"/>
+      </w:rPr>
+    </w:lvl>
+    <w:lvl w:ilvl="3">
+      <w:start w:val="1"/>
+      <w:numFmt w:val="decimal"/>
+      <w:isLgl/>
+      <w:lvlText w:val="%1.%2.%3.%4."/>
+      <w:lvlJc w:val="left"/>
+      <w:pPr>
+        <w:ind w:left="1440" w:hanging="1080"/>
+      </w:pPr>
+      <w:rPr>
+        <w:rFonts w:hint="default"/>
+      </w:rPr>
+    </w:lvl>
+    <w:lvl w:ilvl="4">
+      <w:start w:val="1"/>
+      <w:numFmt w:val="decimal"/>
+      <w:isLgl/>
+      <w:lvlText w:val="%1.%2.%3.%4.%5."/>
+      <w:lvlJc w:val="left"/>
+      <w:pPr>
+        <w:ind w:left="1440" w:hanging="1080"/>
+      </w:pPr>
+      <w:rPr>
+        <w:rFonts w:hint="default"/>
+      </w:rPr>
+    </w:lvl>
+    <w:lvl w:ilvl="5">
+      <w:start w:val="1"/>
+      <w:numFmt w:val="decimal"/>
+      <w:isLgl/>
+      <w:lvlText w:val="%1.%2.%3.%4.%5.%6."/>
+      <w:lvlJc w:val="left"/>
+      <w:pPr>
+        <w:ind w:left="1800" w:hanging="1440"/>
+      </w:pPr>
+      <w:rPr>
+        <w:rFonts w:hint="default"/>
+      </w:rPr>
+    </w:lvl>
+    <w:lvl w:ilvl="6">
+      <w:start w:val="1"/>
+      <w:numFmt w:val="decimal"/>
+      <w:isLgl/>
+      <w:lvlText w:val="%1.%2.%3.%4.%5.%6.%7."/>
+      <w:lvlJc w:val="left"/>
+      <w:pPr>
+        <w:ind w:left="1800" w:hanging="1440"/>
+      </w:pPr>
+      <w:rPr>
+        <w:rFonts w:hint="default"/>
+      </w:rPr>
+    </w:lvl>
+    <w:lvl w:ilvl="7">
+      <w:start w:val="1"/>
+      <w:numFmt w:val="decimal"/>
+      <w:isLgl/>
+      <w:lvlText w:val="%1.%2.%3.%4.%5.%6.%7.%8."/>
+      <w:lvlJc w:val="left"/>
+      <w:pPr>
+        <w:ind w:left="2160" w:hanging="1800"/>
+      </w:pPr>
+      <w:rPr>
+        <w:rFonts w:hint="default"/>
+      </w:rPr>
+    </w:lvl>
+    <w:lvl w:ilvl="8">
+      <w:start w:val="1"/>
+      <w:numFmt w:val="decimal"/>
+      <w:isLgl/>
+      <w:lvlText w:val="%1.%2.%3.%4.%5.%6.%7.%8.%9."/>
+      <w:lvlJc w:val="left"/>
+      <w:pPr>
+        <w:ind w:left="2520" w:hanging="2160"/>
+      </w:pPr>
+      <w:rPr>
+        <w:rFonts w:hint="default"/>
+      </w:rPr>
+    </w:lvl>
+  </w:abstractNum>
+  <w:abstractNum w:abstractNumId="11" w15:restartNumberingAfterBreak="0">
+    <w:nsid w:val="3C7630CA"/>
+    <w:multiLevelType w:val="multilevel"/>
+    <w:tmpl w:val="09263AEC"/>
+    <w:lvl w:ilvl="0">
+      <w:start w:val="1"/>
+      <w:numFmt w:val="decimal"/>
+      <w:lvlText w:val="%1."/>
+      <w:lvlJc w:val="left"/>
+      <w:pPr>
+        <w:ind w:left="720" w:hanging="360"/>
+      </w:pPr>
+      <w:rPr>
+        <w:rFonts w:hint="default"/>
+      </w:rPr>
+    </w:lvl>
+    <w:lvl w:ilvl="1">
+      <w:start w:val="1"/>
+      <w:numFmt w:val="decimal"/>
+      <w:isLgl/>
+      <w:lvlText w:val="%1.%2."/>
+      <w:lvlJc w:val="left"/>
+      <w:pPr>
+        <w:ind w:left="1080" w:hanging="720"/>
+      </w:pPr>
+      <w:rPr>
+        <w:rFonts w:hint="default"/>
+      </w:rPr>
+    </w:lvl>
+    <w:lvl w:ilvl="2">
+      <w:start w:val="1"/>
+      <w:numFmt w:val="decimal"/>
+      <w:isLgl/>
+      <w:lvlText w:val="%1.%2.%3."/>
+      <w:lvlJc w:val="left"/>
+      <w:pPr>
+        <w:ind w:left="1080" w:hanging="720"/>
+      </w:pPr>
+      <w:rPr>
+        <w:rFonts w:hint="default"/>
+      </w:rPr>
+    </w:lvl>
+    <w:lvl w:ilvl="3">
+      <w:start w:val="1"/>
+      <w:numFmt w:val="decimal"/>
+      <w:isLgl/>
+      <w:lvlText w:val="%1.%2.%3.%4."/>
+      <w:lvlJc w:val="left"/>
+      <w:pPr>
+        <w:ind w:left="1440" w:hanging="1080"/>
+      </w:pPr>
+      <w:rPr>
+        <w:rFonts w:hint="default"/>
+      </w:rPr>
+    </w:lvl>
+    <w:lvl w:ilvl="4">
+      <w:start w:val="1"/>
+      <w:numFmt w:val="decimal"/>
+      <w:isLgl/>
+      <w:lvlText w:val="%1.%2.%3.%4.%5."/>
+      <w:lvlJc w:val="left"/>
+      <w:pPr>
+        <w:ind w:left="1440" w:hanging="1080"/>
+      </w:pPr>
+      <w:rPr>
+        <w:rFonts w:hint="default"/>
+      </w:rPr>
+    </w:lvl>
+    <w:lvl w:ilvl="5">
+      <w:start w:val="1"/>
+      <w:numFmt w:val="decimal"/>
+      <w:isLgl/>
+      <w:lvlText w:val="%1.%2.%3.%4.%5.%6."/>
+      <w:lvlJc w:val="left"/>
+      <w:pPr>
+        <w:ind w:left="1800" w:hanging="1440"/>
+      </w:pPr>
+      <w:rPr>
+        <w:rFonts w:hint="default"/>
+      </w:rPr>
+    </w:lvl>
+    <w:lvl w:ilvl="6">
+      <w:start w:val="1"/>
+      <w:numFmt w:val="decimal"/>
+      <w:isLgl/>
+      <w:lvlText w:val="%1.%2.%3.%4.%5.%6.%7."/>
+      <w:lvlJc w:val="left"/>
+      <w:pPr>
+        <w:ind w:left="1800" w:hanging="1440"/>
+      </w:pPr>
+      <w:rPr>
+        <w:rFonts w:hint="default"/>
+      </w:rPr>
+    </w:lvl>
+    <w:lvl w:ilvl="7">
+      <w:start w:val="1"/>
+      <w:numFmt w:val="decimal"/>
+      <w:isLgl/>
+      <w:lvlText w:val="%1.%2.%3.%4.%5.%6.%7.%8."/>
+      <w:lvlJc w:val="left"/>
+      <w:pPr>
+        <w:ind w:left="2160" w:hanging="1800"/>
+      </w:pPr>
+      <w:rPr>
+        <w:rFonts w:hint="default"/>
+      </w:rPr>
+    </w:lvl>
+    <w:lvl w:ilvl="8">
+      <w:start w:val="1"/>
+      <w:numFmt w:val="decimal"/>
+      <w:isLgl/>
+      <w:lvlText w:val="%1.%2.%3.%4.%5.%6.%7.%8.%9."/>
+      <w:lvlJc w:val="left"/>
+      <w:pPr>
+        <w:ind w:left="2520" w:hanging="2160"/>
+      </w:pPr>
+      <w:rPr>
+        <w:rFonts w:hint="default"/>
+      </w:rPr>
+    </w:lvl>
+  </w:abstractNum>
+  <w:abstractNum w:abstractNumId="12" w15:restartNumberingAfterBreak="0">
     <w:nsid w:val="408C02FF"/>
     <w:multiLevelType w:val="hybridMultilevel"/>
     <w:tmpl w:val="1C925AC4"/>
@@ -11248,7 +12720,7 @@
       </w:rPr>
     </w:lvl>
   </w:abstractNum>
-  <w:abstractNum w:abstractNumId="11" w15:restartNumberingAfterBreak="0">
+  <w:abstractNum w:abstractNumId="13" w15:restartNumberingAfterBreak="0">
     <w:nsid w:val="42F31DAB"/>
     <w:multiLevelType w:val="hybridMultilevel"/>
     <w:tmpl w:val="A46C5D1C"/>
@@ -11388,7 +12860,7 @@
       </w:rPr>
     </w:lvl>
   </w:abstractNum>
-  <w:abstractNum w:abstractNumId="12" w15:restartNumberingAfterBreak="0">
+  <w:abstractNum w:abstractNumId="14" w15:restartNumberingAfterBreak="0">
     <w:nsid w:val="43502691"/>
     <w:multiLevelType w:val="multilevel"/>
     <w:tmpl w:val="09263AEC"/>
@@ -11509,7 +12981,7 @@
       </w:rPr>
     </w:lvl>
   </w:abstractNum>
-  <w:abstractNum w:abstractNumId="13" w15:restartNumberingAfterBreak="0">
+  <w:abstractNum w:abstractNumId="15" w15:restartNumberingAfterBreak="0">
     <w:nsid w:val="5082572C"/>
     <w:multiLevelType w:val="hybridMultilevel"/>
     <w:tmpl w:val="ED4ACFA4"/>
@@ -11649,7 +13121,7 @@
       </w:rPr>
     </w:lvl>
   </w:abstractNum>
-  <w:abstractNum w:abstractNumId="14" w15:restartNumberingAfterBreak="0">
+  <w:abstractNum w:abstractNumId="16" w15:restartNumberingAfterBreak="0">
     <w:nsid w:val="52B247CA"/>
     <w:multiLevelType w:val="hybridMultilevel"/>
     <w:tmpl w:val="B7D4D45A"/>
@@ -11789,7 +13261,7 @@
       </w:rPr>
     </w:lvl>
   </w:abstractNum>
-  <w:abstractNum w:abstractNumId="15" w15:restartNumberingAfterBreak="0">
+  <w:abstractNum w:abstractNumId="17" w15:restartNumberingAfterBreak="0">
     <w:nsid w:val="594C1361"/>
     <w:multiLevelType w:val="hybridMultilevel"/>
     <w:tmpl w:val="5C243628"/>
@@ -11929,7 +13401,7 @@
       </w:rPr>
     </w:lvl>
   </w:abstractNum>
-  <w:abstractNum w:abstractNumId="16" w15:restartNumberingAfterBreak="0">
+  <w:abstractNum w:abstractNumId="18" w15:restartNumberingAfterBreak="0">
     <w:nsid w:val="5D84529E"/>
     <w:multiLevelType w:val="hybridMultilevel"/>
     <w:tmpl w:val="1500FFE2"/>
@@ -12041,7 +13513,128 @@
       </w:rPr>
     </w:lvl>
   </w:abstractNum>
-  <w:abstractNum w:abstractNumId="17" w15:restartNumberingAfterBreak="0">
+  <w:abstractNum w:abstractNumId="19" w15:restartNumberingAfterBreak="0">
+    <w:nsid w:val="61414240"/>
+    <w:multiLevelType w:val="multilevel"/>
+    <w:tmpl w:val="09263AEC"/>
+    <w:lvl w:ilvl="0">
+      <w:start w:val="1"/>
+      <w:numFmt w:val="decimal"/>
+      <w:lvlText w:val="%1."/>
+      <w:lvlJc w:val="left"/>
+      <w:pPr>
+        <w:ind w:left="720" w:hanging="360"/>
+      </w:pPr>
+      <w:rPr>
+        <w:rFonts w:hint="default"/>
+      </w:rPr>
+    </w:lvl>
+    <w:lvl w:ilvl="1">
+      <w:start w:val="1"/>
+      <w:numFmt w:val="decimal"/>
+      <w:isLgl/>
+      <w:lvlText w:val="%1.%2."/>
+      <w:lvlJc w:val="left"/>
+      <w:pPr>
+        <w:ind w:left="1080" w:hanging="720"/>
+      </w:pPr>
+      <w:rPr>
+        <w:rFonts w:hint="default"/>
+      </w:rPr>
+    </w:lvl>
+    <w:lvl w:ilvl="2">
+      <w:start w:val="1"/>
+      <w:numFmt w:val="decimal"/>
+      <w:isLgl/>
+      <w:lvlText w:val="%1.%2.%3."/>
+      <w:lvlJc w:val="left"/>
+      <w:pPr>
+        <w:ind w:left="1080" w:hanging="720"/>
+      </w:pPr>
+      <w:rPr>
+        <w:rFonts w:hint="default"/>
+      </w:rPr>
+    </w:lvl>
+    <w:lvl w:ilvl="3">
+      <w:start w:val="1"/>
+      <w:numFmt w:val="decimal"/>
+      <w:isLgl/>
+      <w:lvlText w:val="%1.%2.%3.%4."/>
+      <w:lvlJc w:val="left"/>
+      <w:pPr>
+        <w:ind w:left="1440" w:hanging="1080"/>
+      </w:pPr>
+      <w:rPr>
+        <w:rFonts w:hint="default"/>
+      </w:rPr>
+    </w:lvl>
+    <w:lvl w:ilvl="4">
+      <w:start w:val="1"/>
+      <w:numFmt w:val="decimal"/>
+      <w:isLgl/>
+      <w:lvlText w:val="%1.%2.%3.%4.%5."/>
+      <w:lvlJc w:val="left"/>
+      <w:pPr>
+        <w:ind w:left="1440" w:hanging="1080"/>
+      </w:pPr>
+      <w:rPr>
+        <w:rFonts w:hint="default"/>
+      </w:rPr>
+    </w:lvl>
+    <w:lvl w:ilvl="5">
+      <w:start w:val="1"/>
+      <w:numFmt w:val="decimal"/>
+      <w:isLgl/>
+      <w:lvlText w:val="%1.%2.%3.%4.%5.%6."/>
+      <w:lvlJc w:val="left"/>
+      <w:pPr>
+        <w:ind w:left="1800" w:hanging="1440"/>
+      </w:pPr>
+      <w:rPr>
+        <w:rFonts w:hint="default"/>
+      </w:rPr>
+    </w:lvl>
+    <w:lvl w:ilvl="6">
+      <w:start w:val="1"/>
+      <w:numFmt w:val="decimal"/>
+      <w:isLgl/>
+      <w:lvlText w:val="%1.%2.%3.%4.%5.%6.%7."/>
+      <w:lvlJc w:val="left"/>
+      <w:pPr>
+        <w:ind w:left="1800" w:hanging="1440"/>
+      </w:pPr>
+      <w:rPr>
+        <w:rFonts w:hint="default"/>
+      </w:rPr>
+    </w:lvl>
+    <w:lvl w:ilvl="7">
+      <w:start w:val="1"/>
+      <w:numFmt w:val="decimal"/>
+      <w:isLgl/>
+      <w:lvlText w:val="%1.%2.%3.%4.%5.%6.%7.%8."/>
+      <w:lvlJc w:val="left"/>
+      <w:pPr>
+        <w:ind w:left="2160" w:hanging="1800"/>
+      </w:pPr>
+      <w:rPr>
+        <w:rFonts w:hint="default"/>
+      </w:rPr>
+    </w:lvl>
+    <w:lvl w:ilvl="8">
+      <w:start w:val="1"/>
+      <w:numFmt w:val="decimal"/>
+      <w:isLgl/>
+      <w:lvlText w:val="%1.%2.%3.%4.%5.%6.%7.%8.%9."/>
+      <w:lvlJc w:val="left"/>
+      <w:pPr>
+        <w:ind w:left="2520" w:hanging="2160"/>
+      </w:pPr>
+      <w:rPr>
+        <w:rFonts w:hint="default"/>
+      </w:rPr>
+    </w:lvl>
+  </w:abstractNum>
+  <w:abstractNum w:abstractNumId="20" w15:restartNumberingAfterBreak="0">
     <w:nsid w:val="66564962"/>
     <w:multiLevelType w:val="hybridMultilevel"/>
     <w:tmpl w:val="1A92ABCE"/>
@@ -12130,7 +13723,128 @@
       </w:pPr>
     </w:lvl>
   </w:abstractNum>
-  <w:abstractNum w:abstractNumId="18" w15:restartNumberingAfterBreak="0">
+  <w:abstractNum w:abstractNumId="21" w15:restartNumberingAfterBreak="0">
+    <w:nsid w:val="6B90369F"/>
+    <w:multiLevelType w:val="multilevel"/>
+    <w:tmpl w:val="09263AEC"/>
+    <w:lvl w:ilvl="0">
+      <w:start w:val="1"/>
+      <w:numFmt w:val="decimal"/>
+      <w:lvlText w:val="%1."/>
+      <w:lvlJc w:val="left"/>
+      <w:pPr>
+        <w:ind w:left="720" w:hanging="360"/>
+      </w:pPr>
+      <w:rPr>
+        <w:rFonts w:hint="default"/>
+      </w:rPr>
+    </w:lvl>
+    <w:lvl w:ilvl="1">
+      <w:start w:val="1"/>
+      <w:numFmt w:val="decimal"/>
+      <w:isLgl/>
+      <w:lvlText w:val="%1.%2."/>
+      <w:lvlJc w:val="left"/>
+      <w:pPr>
+        <w:ind w:left="1080" w:hanging="720"/>
+      </w:pPr>
+      <w:rPr>
+        <w:rFonts w:hint="default"/>
+      </w:rPr>
+    </w:lvl>
+    <w:lvl w:ilvl="2">
+      <w:start w:val="1"/>
+      <w:numFmt w:val="decimal"/>
+      <w:isLgl/>
+      <w:lvlText w:val="%1.%2.%3."/>
+      <w:lvlJc w:val="left"/>
+      <w:pPr>
+        <w:ind w:left="1080" w:hanging="720"/>
+      </w:pPr>
+      <w:rPr>
+        <w:rFonts w:hint="default"/>
+      </w:rPr>
+    </w:lvl>
+    <w:lvl w:ilvl="3">
+      <w:start w:val="1"/>
+      <w:numFmt w:val="decimal"/>
+      <w:isLgl/>
+      <w:lvlText w:val="%1.%2.%3.%4."/>
+      <w:lvlJc w:val="left"/>
+      <w:pPr>
+        <w:ind w:left="1440" w:hanging="1080"/>
+      </w:pPr>
+      <w:rPr>
+        <w:rFonts w:hint="default"/>
+      </w:rPr>
+    </w:lvl>
+    <w:lvl w:ilvl="4">
+      <w:start w:val="1"/>
+      <w:numFmt w:val="decimal"/>
+      <w:isLgl/>
+      <w:lvlText w:val="%1.%2.%3.%4.%5."/>
+      <w:lvlJc w:val="left"/>
+      <w:pPr>
+        <w:ind w:left="1440" w:hanging="1080"/>
+      </w:pPr>
+      <w:rPr>
+        <w:rFonts w:hint="default"/>
+      </w:rPr>
+    </w:lvl>
+    <w:lvl w:ilvl="5">
+      <w:start w:val="1"/>
+      <w:numFmt w:val="decimal"/>
+      <w:isLgl/>
+      <w:lvlText w:val="%1.%2.%3.%4.%5.%6."/>
+      <w:lvlJc w:val="left"/>
+      <w:pPr>
+        <w:ind w:left="1800" w:hanging="1440"/>
+      </w:pPr>
+      <w:rPr>
+        <w:rFonts w:hint="default"/>
+      </w:rPr>
+    </w:lvl>
+    <w:lvl w:ilvl="6">
+      <w:start w:val="1"/>
+      <w:numFmt w:val="decimal"/>
+      <w:isLgl/>
+      <w:lvlText w:val="%1.%2.%3.%4.%5.%6.%7."/>
+      <w:lvlJc w:val="left"/>
+      <w:pPr>
+        <w:ind w:left="1800" w:hanging="1440"/>
+      </w:pPr>
+      <w:rPr>
+        <w:rFonts w:hint="default"/>
+      </w:rPr>
+    </w:lvl>
+    <w:lvl w:ilvl="7">
+      <w:start w:val="1"/>
+      <w:numFmt w:val="decimal"/>
+      <w:isLgl/>
+      <w:lvlText w:val="%1.%2.%3.%4.%5.%6.%7.%8."/>
+      <w:lvlJc w:val="left"/>
+      <w:pPr>
+        <w:ind w:left="2160" w:hanging="1800"/>
+      </w:pPr>
+      <w:rPr>
+        <w:rFonts w:hint="default"/>
+      </w:rPr>
+    </w:lvl>
+    <w:lvl w:ilvl="8">
+      <w:start w:val="1"/>
+      <w:numFmt w:val="decimal"/>
+      <w:isLgl/>
+      <w:lvlText w:val="%1.%2.%3.%4.%5.%6.%7.%8.%9."/>
+      <w:lvlJc w:val="left"/>
+      <w:pPr>
+        <w:ind w:left="2520" w:hanging="2160"/>
+      </w:pPr>
+      <w:rPr>
+        <w:rFonts w:hint="default"/>
+      </w:rPr>
+    </w:lvl>
+  </w:abstractNum>
+  <w:abstractNum w:abstractNumId="22" w15:restartNumberingAfterBreak="0">
     <w:nsid w:val="71E06583"/>
     <w:multiLevelType w:val="hybridMultilevel"/>
     <w:tmpl w:val="26C81FCE"/>
@@ -12270,7 +13984,7 @@
       </w:rPr>
     </w:lvl>
   </w:abstractNum>
-  <w:abstractNum w:abstractNumId="19" w15:restartNumberingAfterBreak="0">
+  <w:abstractNum w:abstractNumId="23" w15:restartNumberingAfterBreak="0">
     <w:nsid w:val="730847C5"/>
     <w:multiLevelType w:val="multilevel"/>
     <w:tmpl w:val="09263AEC"/>
@@ -12391,7 +14105,7 @@
       </w:rPr>
     </w:lvl>
   </w:abstractNum>
-  <w:abstractNum w:abstractNumId="20" w15:restartNumberingAfterBreak="0">
+  <w:abstractNum w:abstractNumId="24" w15:restartNumberingAfterBreak="0">
     <w:nsid w:val="73DF7308"/>
     <w:multiLevelType w:val="multilevel"/>
     <w:tmpl w:val="09263AEC"/>
@@ -12512,7 +14226,7 @@
       </w:rPr>
     </w:lvl>
   </w:abstractNum>
-  <w:abstractNum w:abstractNumId="21" w15:restartNumberingAfterBreak="0">
+  <w:abstractNum w:abstractNumId="25" w15:restartNumberingAfterBreak="0">
     <w:nsid w:val="75A3529B"/>
     <w:multiLevelType w:val="hybridMultilevel"/>
     <w:tmpl w:val="819EEA64"/>
@@ -12652,7 +14366,7 @@
       </w:rPr>
     </w:lvl>
   </w:abstractNum>
-  <w:abstractNum w:abstractNumId="22" w15:restartNumberingAfterBreak="0">
+  <w:abstractNum w:abstractNumId="26" w15:restartNumberingAfterBreak="0">
     <w:nsid w:val="7B193736"/>
     <w:multiLevelType w:val="multilevel"/>
     <w:tmpl w:val="3E0A631E"/>
@@ -12774,7 +14488,7 @@
       </w:pPr>
     </w:lvl>
   </w:abstractNum>
-  <w:abstractNum w:abstractNumId="23" w15:restartNumberingAfterBreak="0">
+  <w:abstractNum w:abstractNumId="27" w15:restartNumberingAfterBreak="0">
     <w:nsid w:val="7DD245F2"/>
     <w:multiLevelType w:val="hybridMultilevel"/>
     <w:tmpl w:val="3100450C"/>
@@ -12915,7 +14629,7 @@
     </w:lvl>
   </w:abstractNum>
   <w:num w:numId="1">
-    <w:abstractNumId w:val="22"/>
+    <w:abstractNumId w:val="26"/>
   </w:num>
   <w:num w:numId="2">
     <w:abstractNumId w:val="1"/>
@@ -12924,34 +14638,34 @@
     <w:abstractNumId w:val="3"/>
   </w:num>
   <w:num w:numId="4">
-    <w:abstractNumId w:val="21"/>
+    <w:abstractNumId w:val="25"/>
   </w:num>
   <w:num w:numId="5">
-    <w:abstractNumId w:val="14"/>
+    <w:abstractNumId w:val="16"/>
   </w:num>
   <w:num w:numId="6">
     <w:abstractNumId w:val="7"/>
   </w:num>
   <w:num w:numId="7">
-    <w:abstractNumId w:val="15"/>
+    <w:abstractNumId w:val="17"/>
   </w:num>
   <w:num w:numId="8">
-    <w:abstractNumId w:val="23"/>
+    <w:abstractNumId w:val="27"/>
   </w:num>
   <w:num w:numId="9">
     <w:abstractNumId w:val="2"/>
   </w:num>
   <w:num w:numId="10">
-    <w:abstractNumId w:val="10"/>
+    <w:abstractNumId w:val="12"/>
   </w:num>
   <w:num w:numId="11">
+    <w:abstractNumId w:val="15"/>
+  </w:num>
+  <w:num w:numId="12">
     <w:abstractNumId w:val="13"/>
   </w:num>
-  <w:num w:numId="12">
-    <w:abstractNumId w:val="11"/>
-  </w:num>
   <w:num w:numId="13">
-    <w:abstractNumId w:val="18"/>
+    <w:abstractNumId w:val="22"/>
   </w:num>
   <w:num w:numId="14">
     <w:abstractNumId w:val="1"/>
@@ -12960,7 +14674,7 @@
     <w:abstractNumId w:val="6"/>
   </w:num>
   <w:num w:numId="16">
-    <w:abstractNumId w:val="16"/>
+    <w:abstractNumId w:val="18"/>
   </w:num>
   <w:num w:numId="17">
     <w:abstractNumId w:val="5"/>
@@ -12975,19 +14689,31 @@
     <w:abstractNumId w:val="9"/>
   </w:num>
   <w:num w:numId="21">
-    <w:abstractNumId w:val="17"/>
+    <w:abstractNumId w:val="20"/>
   </w:num>
   <w:num w:numId="22">
-    <w:abstractNumId w:val="12"/>
+    <w:abstractNumId w:val="14"/>
   </w:num>
   <w:num w:numId="23">
     <w:abstractNumId w:val="0"/>
   </w:num>
   <w:num w:numId="24">
+    <w:abstractNumId w:val="23"/>
+  </w:num>
+  <w:num w:numId="25">
+    <w:abstractNumId w:val="24"/>
+  </w:num>
+  <w:num w:numId="26">
     <w:abstractNumId w:val="19"/>
   </w:num>
-  <w:num w:numId="25">
-    <w:abstractNumId w:val="20"/>
+  <w:num w:numId="27">
+    <w:abstractNumId w:val="11"/>
+  </w:num>
+  <w:num w:numId="28">
+    <w:abstractNumId w:val="21"/>
+  </w:num>
+  <w:num w:numId="29">
+    <w:abstractNumId w:val="10"/>
   </w:num>
   <w:numIdMacAtCleanup w:val="13"/>
 </w:numbering>

</xml_diff>

<commit_message>
Maj de la doc + Tentative de mettre les boxes dans un array
</commit_message>
<xml_diff>
--- a/Documentation/Student Invaders v1.2 - SJM.docx
+++ b/Documentation/Student Invaders v1.2 - SJM.docx
@@ -3569,29 +3569,67 @@
       </w:r>
     </w:p>
     <w:p/>
+    <w:p>
+      <w:r>
+        <w:rPr>
+          <w:noProof/>
+          <w:lang w:val="fr-CH" w:eastAsia="fr-CH"/>
+        </w:rPr>
+        <w:drawing>
+          <wp:inline distT="0" distB="0" distL="0" distR="0" wp14:anchorId="73295FD5" wp14:editId="631DA0C1">
+            <wp:extent cx="5759450" cy="1877060"/>
+            <wp:effectExtent l="0" t="0" r="0" b="8890"/>
+            <wp:docPr id="8" name="Image 8"/>
+            <wp:cNvGraphicFramePr>
+              <a:graphicFrameLocks xmlns:a="http://schemas.openxmlformats.org/drawingml/2006/main" noChangeAspect="1"/>
+            </wp:cNvGraphicFramePr>
+            <a:graphic xmlns:a="http://schemas.openxmlformats.org/drawingml/2006/main">
+              <a:graphicData uri="http://schemas.openxmlformats.org/drawingml/2006/picture">
+                <pic:pic xmlns:pic="http://schemas.openxmlformats.org/drawingml/2006/picture">
+                  <pic:nvPicPr>
+                    <pic:cNvPr id="8" name="MCD.png"/>
+                    <pic:cNvPicPr/>
+                  </pic:nvPicPr>
+                  <pic:blipFill>
+                    <a:blip r:embed="rId11">
+                      <a:extLst>
+                        <a:ext uri="{28A0092B-C50C-407E-A947-70E740481C1C}">
+                          <a14:useLocalDpi xmlns:a14="http://schemas.microsoft.com/office/drawing/2010/main" val="0"/>
+                        </a:ext>
+                      </a:extLst>
+                    </a:blip>
+                    <a:stretch>
+                      <a:fillRect/>
+                    </a:stretch>
+                  </pic:blipFill>
+                  <pic:spPr>
+                    <a:xfrm>
+                      <a:off x="0" y="0"/>
+                      <a:ext cx="5759450" cy="1877060"/>
+                    </a:xfrm>
+                    <a:prstGeom prst="rect">
+                      <a:avLst/>
+                    </a:prstGeom>
+                  </pic:spPr>
+                </pic:pic>
+              </a:graphicData>
+            </a:graphic>
+          </wp:inline>
+        </w:drawing>
+      </w:r>
+    </w:p>
+    <w:p>
+      <w:r>
+        <w:t>Le MCD concerne que les vocabulaires et les langues. Chaque vocabulaire à deux langues et chaque langue a un ou plusieurs vocabu</w:t>
+      </w:r>
+      <w:bookmarkStart w:id="6" w:name="_GoBack"/>
+      <w:bookmarkEnd w:id="6"/>
+      <w:r>
+        <w:t>laires. Deux traits distincts ont été dessinés pour montrer qu’il y a une langue 1 qui concerne le prof et une langue 2 qui concerne celui de l’élève.</w:t>
+      </w:r>
+    </w:p>
     <w:p/>
     <w:p>
-      <w:r>
-        <w:t>Echéance 2</w:t>
-      </w:r>
-    </w:p>
-    <w:p>
-      <w:pPr>
-        <w:pStyle w:val="Retraitnormal1"/>
-        <w:numPr>
-          <w:ilvl w:val="0"/>
-          <w:numId w:val="0"/>
-        </w:numPr>
-        <w:ind w:left="720"/>
-        <w:rPr>
-          <w:rFonts w:ascii="Arial" w:hAnsi="Arial"/>
-          <w:sz w:val="24"/>
-          <w:szCs w:val="14"/>
-          <w:lang w:eastAsia="fr-FR"/>
-        </w:rPr>
-      </w:pPr>
-    </w:p>
-    <w:p>
       <w:pPr>
         <w:pStyle w:val="Titre2"/>
         <w:rPr>
@@ -3599,17 +3637,18 @@
           <w:iCs/>
         </w:rPr>
       </w:pPr>
-      <w:bookmarkStart w:id="6" w:name="_Toc71691012"/>
-      <w:bookmarkStart w:id="7" w:name="_Toc499021838"/>
+      <w:bookmarkStart w:id="7" w:name="_Toc71691012"/>
+      <w:bookmarkStart w:id="8" w:name="_Toc499021838"/>
       <w:r>
         <w:rPr>
           <w:i w:val="0"/>
           <w:iCs/>
         </w:rPr>
+        <w:lastRenderedPageBreak/>
         <w:t>Stratégie de test</w:t>
       </w:r>
-      <w:bookmarkEnd w:id="6"/>
       <w:bookmarkEnd w:id="7"/>
+      <w:bookmarkEnd w:id="8"/>
     </w:p>
     <w:p/>
     <w:p>
@@ -3947,9 +3986,9 @@
           <w:iCs/>
         </w:rPr>
       </w:pPr>
-      <w:bookmarkStart w:id="8" w:name="_Toc25553310"/>
-      <w:bookmarkStart w:id="9" w:name="_Toc71691015"/>
-      <w:bookmarkStart w:id="10" w:name="_Toc499021839"/>
+      <w:bookmarkStart w:id="9" w:name="_Toc25553310"/>
+      <w:bookmarkStart w:id="10" w:name="_Toc71691015"/>
+      <w:bookmarkStart w:id="11" w:name="_Toc499021839"/>
       <w:r>
         <w:rPr>
           <w:rFonts w:cs="Arial"/>
@@ -3962,9 +4001,9 @@
         </w:rPr>
         <w:t>isques techniques</w:t>
       </w:r>
-      <w:bookmarkEnd w:id="8"/>
       <w:bookmarkEnd w:id="9"/>
       <w:bookmarkEnd w:id="10"/>
+      <w:bookmarkEnd w:id="11"/>
     </w:p>
     <w:p>
       <w:pPr>
@@ -4104,7 +4143,7 @@
           <w:iCs/>
         </w:rPr>
       </w:pPr>
-      <w:bookmarkStart w:id="11" w:name="_Toc499021840"/>
+      <w:bookmarkStart w:id="12" w:name="_Toc499021840"/>
       <w:r>
         <w:rPr>
           <w:i w:val="0"/>
@@ -4112,7 +4151,7 @@
         </w:rPr>
         <w:t>Planification</w:t>
       </w:r>
-      <w:bookmarkEnd w:id="11"/>
+      <w:bookmarkEnd w:id="12"/>
     </w:p>
     <w:p/>
     <w:p>
@@ -4647,9 +4686,9 @@
           <w:iCs/>
         </w:rPr>
       </w:pPr>
-      <w:bookmarkStart w:id="12" w:name="_Toc25553314"/>
-      <w:bookmarkStart w:id="13" w:name="_Toc71691019"/>
-      <w:bookmarkStart w:id="14" w:name="_Toc499021841"/>
+      <w:bookmarkStart w:id="13" w:name="_Toc25553314"/>
+      <w:bookmarkStart w:id="14" w:name="_Toc71691019"/>
+      <w:bookmarkStart w:id="15" w:name="_Toc499021841"/>
       <w:r>
         <w:rPr>
           <w:i w:val="0"/>
@@ -4657,9 +4696,9 @@
         </w:rPr>
         <w:t>Dossier de conception</w:t>
       </w:r>
-      <w:bookmarkEnd w:id="12"/>
       <w:bookmarkEnd w:id="13"/>
       <w:bookmarkEnd w:id="14"/>
+      <w:bookmarkEnd w:id="15"/>
     </w:p>
     <w:p>
       <w:pPr>
@@ -4743,6 +4782,7 @@
           <w:i/>
           <w:sz w:val="24"/>
         </w:rPr>
+        <w:lastRenderedPageBreak/>
         <w:t>le</w:t>
       </w:r>
       <w:proofErr w:type="gramEnd"/>
@@ -5117,7 +5157,7 @@
                     <pic:cNvPicPr/>
                   </pic:nvPicPr>
                   <pic:blipFill>
-                    <a:blip r:embed="rId11" cstate="print">
+                    <a:blip r:embed="rId12" cstate="print">
                       <a:extLst>
                         <a:ext uri="{28A0092B-C50C-407E-A947-70E740481C1C}">
                           <a14:useLocalDpi xmlns:a14="http://schemas.microsoft.com/office/drawing/2010/main" val="0"/>
@@ -5196,7 +5236,7 @@
                     <pic:cNvPicPr/>
                   </pic:nvPicPr>
                   <pic:blipFill>
-                    <a:blip r:embed="rId12" cstate="print">
+                    <a:blip r:embed="rId13" cstate="print">
                       <a:extLst>
                         <a:ext uri="{28A0092B-C50C-407E-A947-70E740481C1C}">
                           <a14:useLocalDpi xmlns:a14="http://schemas.microsoft.com/office/drawing/2010/main" val="0"/>
@@ -5283,7 +5323,7 @@
                     <pic:cNvPicPr/>
                   </pic:nvPicPr>
                   <pic:blipFill>
-                    <a:blip r:embed="rId13">
+                    <a:blip r:embed="rId14">
                       <a:extLst>
                         <a:ext uri="{28A0092B-C50C-407E-A947-70E740481C1C}">
                           <a14:useLocalDpi xmlns:a14="http://schemas.microsoft.com/office/drawing/2010/main" val="0"/>
@@ -5368,7 +5408,7 @@
                     <pic:cNvPicPr/>
                   </pic:nvPicPr>
                   <pic:blipFill>
-                    <a:blip r:embed="rId14">
+                    <a:blip r:embed="rId15">
                       <a:extLst>
                         <a:ext uri="{28A0092B-C50C-407E-A947-70E740481C1C}">
                           <a14:useLocalDpi xmlns:a14="http://schemas.microsoft.com/office/drawing/2010/main" val="0"/>
@@ -6434,7 +6474,6 @@
             <w:tcW w:w="3823" w:type="dxa"/>
           </w:tcPr>
           <w:p>
-            <w:bookmarkStart w:id="15" w:name="_GoBack" w:colFirst="0" w:colLast="2"/>
             <w:r>
               <w:lastRenderedPageBreak/>
               <w:t>Le joueur clique sur le vocabulaire souhaité</w:t>
@@ -6465,7 +6504,6 @@
           </w:p>
         </w:tc>
       </w:tr>
-      <w:bookmarkEnd w:id="15"/>
     </w:tbl>
     <w:p>
       <w:pPr>
@@ -7185,10 +7223,7 @@
               <w:cnfStyle w:val="000000000000" w:firstRow="0" w:lastRow="0" w:firstColumn="0" w:lastColumn="0" w:oddVBand="0" w:evenVBand="0" w:oddHBand="0" w:evenHBand="0" w:firstRowFirstColumn="0" w:firstRowLastColumn="0" w:lastRowFirstColumn="0" w:lastRowLastColumn="0"/>
             </w:pPr>
             <w:r>
-              <w:t>L’endroit appuyé doit être au même niveau que le prof</w:t>
-            </w:r>
-            <w:r>
-              <w:t>.</w:t>
+              <w:t>L’endroit appuyé doit être au même niveau que le prof.</w:t>
             </w:r>
           </w:p>
         </w:tc>
@@ -7201,13 +7236,7 @@
               <w:cnfStyle w:val="000000000000" w:firstRow="0" w:lastRow="0" w:firstColumn="0" w:lastColumn="0" w:oddVBand="0" w:evenVBand="0" w:oddHBand="0" w:evenHBand="0" w:firstRowFirstColumn="0" w:firstRowLastColumn="0" w:lastRowFirstColumn="0" w:lastRowLastColumn="0"/>
             </w:pPr>
             <w:r>
-              <w:t xml:space="preserve">Le prof bouge petit à petit vers sa </w:t>
-            </w:r>
-            <w:r>
-              <w:t>droite</w:t>
-            </w:r>
-            <w:r>
-              <w:t>.</w:t>
+              <w:t>Le prof bouge petit à petit vers sa droite.</w:t>
             </w:r>
           </w:p>
         </w:tc>
@@ -7301,10 +7330,7 @@
           </w:tcPr>
           <w:p>
             <w:r>
-              <w:t xml:space="preserve">Le joueur </w:t>
-            </w:r>
-            <w:r>
-              <w:t>appuie sur une partie précise à gauche de l’écran.</w:t>
+              <w:t>Le joueur appuie sur une partie précise à gauche de l’écran.</w:t>
             </w:r>
           </w:p>
         </w:tc>
@@ -7343,10 +7369,7 @@
           </w:tcPr>
           <w:p>
             <w:r>
-              <w:t xml:space="preserve">Le </w:t>
-            </w:r>
-            <w:r>
-              <w:t>joueur appuie sur le mot en dessous.</w:t>
+              <w:t>Le joueur appuie sur le mot en dessous.</w:t>
             </w:r>
           </w:p>
         </w:tc>
@@ -8049,7 +8072,7 @@
               </w:rPr>
               <w:t xml:space="preserve">Va à l’URL </w:t>
             </w:r>
-            <w:hyperlink r:id="rId15" w:history="1">
+            <w:hyperlink r:id="rId16" w:history="1">
               <w:r>
                 <w:rPr>
                   <w:rStyle w:val="Lienhypertexte"/>
@@ -10954,8 +10977,8 @@
       </w:pPr>
     </w:p>
     <w:sectPr>
-      <w:headerReference w:type="default" r:id="rId16"/>
-      <w:footerReference w:type="default" r:id="rId17"/>
+      <w:headerReference w:type="default" r:id="rId17"/>
+      <w:footerReference w:type="default" r:id="rId18"/>
       <w:pgSz w:w="11906" w:h="16838" w:code="9"/>
       <w:pgMar w:top="1418" w:right="1418" w:bottom="1418" w:left="1418" w:header="720" w:footer="720" w:gutter="0"/>
       <w:cols w:space="720"/>
@@ -11071,7 +11094,7 @@
               <w:sz w:val="16"/>
               <w:szCs w:val="16"/>
             </w:rPr>
-            <w:t>17</w:t>
+            <w:t>8</w:t>
           </w:r>
           <w:r>
             <w:rPr>

</xml_diff>